<commit_message>
Add methodology and 3.1
* Add 3.1 initial analysis
</commit_message>
<xml_diff>
--- a/Project/Report_01.docx
+++ b/Project/Report_01.docx
@@ -1,6 +1,6 @@
 
 <file path=word/document.xml><?xml version="1.0" encoding="utf-8"?>
-<w:document xmlns:wpc="http://schemas.microsoft.com/office/word/2010/wordprocessingCanvas" xmlns:cx="http://schemas.microsoft.com/office/drawing/2014/chartex" xmlns:cx1="http://schemas.microsoft.com/office/drawing/2015/9/8/chartex" xmlns:cx2="http://schemas.microsoft.com/office/drawing/2015/10/21/chartex" xmlns:cx3="http://schemas.microsoft.com/office/drawing/2016/5/9/chartex" xmlns:cx4="http://schemas.microsoft.com/office/drawing/2016/5/10/chartex" xmlns:cx5="http://schemas.microsoft.com/office/drawing/2016/5/11/chartex" xmlns:cx6="http://schemas.microsoft.com/office/drawing/2016/5/12/chartex" xmlns:cx7="http://schemas.microsoft.com/office/drawing/2016/5/13/chartex" xmlns:cx8="http://schemas.microsoft.com/office/drawing/2016/5/14/chartex" xmlns:mc="http://schemas.openxmlformats.org/markup-compatibility/2006" xmlns:aink="http://schemas.microsoft.com/office/drawing/2016/ink" xmlns:am3d="http://schemas.microsoft.com/office/drawing/2017/model3d" xmlns:o="urn:schemas-microsoft-com:office:office" xmlns:r="http://schemas.openxmlformats.org/officeDocument/2006/relationships" xmlns:m="http://schemas.openxmlformats.org/officeDocument/2006/math" xmlns:v="urn:schemas-microsoft-com:vml" xmlns:wp14="http://schemas.microsoft.com/office/word/2010/wordprocessingDrawing" xmlns:wp="http://schemas.openxmlformats.org/drawingml/2006/wordprocessingDrawing" xmlns:w10="urn:schemas-microsoft-com:office:word" xmlns:w="http://schemas.openxmlformats.org/wordprocessingml/2006/main" xmlns:w14="http://schemas.microsoft.com/office/word/2010/wordml" xmlns:w15="http://schemas.microsoft.com/office/word/2012/wordml" xmlns:w16cex="http://schemas.microsoft.com/office/word/2018/wordml/cex" xmlns:w16cid="http://schemas.microsoft.com/office/word/2016/wordml/cid" xmlns:w16="http://schemas.microsoft.com/office/word/2018/wordml" xmlns:w16se="http://schemas.microsoft.com/office/word/2015/wordml/symex" xmlns:wpg="http://schemas.microsoft.com/office/word/2010/wordprocessingGroup" xmlns:wpi="http://schemas.microsoft.com/office/word/2010/wordprocessingInk" xmlns:wne="http://schemas.microsoft.com/office/word/2006/wordml" xmlns:wps="http://schemas.microsoft.com/office/word/2010/wordprocessingShape" mc:Ignorable="w14 w15 w16se w16cid w16 w16cex wp14">
+<w:document xmlns:wpc="http://schemas.microsoft.com/office/word/2010/wordprocessingCanvas" xmlns:cx="http://schemas.microsoft.com/office/drawing/2014/chartex" xmlns:cx1="http://schemas.microsoft.com/office/drawing/2015/9/8/chartex" xmlns:cx2="http://schemas.microsoft.com/office/drawing/2015/10/21/chartex" xmlns:cx3="http://schemas.microsoft.com/office/drawing/2016/5/9/chartex" xmlns:cx4="http://schemas.microsoft.com/office/drawing/2016/5/10/chartex" xmlns:cx5="http://schemas.microsoft.com/office/drawing/2016/5/11/chartex" xmlns:cx6="http://schemas.microsoft.com/office/drawing/2016/5/12/chartex" xmlns:cx7="http://schemas.microsoft.com/office/drawing/2016/5/13/chartex" xmlns:cx8="http://schemas.microsoft.com/office/drawing/2016/5/14/chartex" xmlns:mc="http://schemas.openxmlformats.org/markup-compatibility/2006" xmlns:aink="http://schemas.microsoft.com/office/drawing/2016/ink" xmlns:am3d="http://schemas.microsoft.com/office/drawing/2017/model3d" xmlns:o="urn:schemas-microsoft-com:office:office" xmlns:r="http://schemas.openxmlformats.org/officeDocument/2006/relationships" xmlns:m="http://schemas.openxmlformats.org/officeDocument/2006/math" xmlns:v="urn:schemas-microsoft-com:vml" xmlns:wp14="http://schemas.microsoft.com/office/word/2010/wordprocessingDrawing" xmlns:wp="http://schemas.openxmlformats.org/drawingml/2006/wordprocessingDrawing" xmlns:w10="urn:schemas-microsoft-com:office:word" xmlns:w="http://schemas.openxmlformats.org/wordprocessingml/2006/main" xmlns:w14="http://schemas.microsoft.com/office/word/2010/wordml" xmlns:w15="http://schemas.microsoft.com/office/word/2012/wordml" xmlns:w16cex="http://schemas.microsoft.com/office/word/2018/wordml/cex" xmlns:w16cid="http://schemas.microsoft.com/office/word/2016/wordml/cid" xmlns:w16="http://schemas.microsoft.com/office/word/2018/wordml" xmlns:w16sdtdh="http://schemas.microsoft.com/office/word/2020/wordml/sdtdatahash" xmlns:w16se="http://schemas.microsoft.com/office/word/2015/wordml/symex" xmlns:wpg="http://schemas.microsoft.com/office/word/2010/wordprocessingGroup" xmlns:wpi="http://schemas.microsoft.com/office/word/2010/wordprocessingInk" xmlns:wne="http://schemas.microsoft.com/office/word/2006/wordml" xmlns:wps="http://schemas.microsoft.com/office/word/2010/wordprocessingShape" mc:Ignorable="w14 w15 w16se w16cid w16 w16cex w16sdtdh wp14">
   <w:body>
     <w:sdt>
       <w:sdtPr>
@@ -616,7 +616,7 @@
                                   <w:pPr>
                                     <w:pStyle w:val="NoSpacing"/>
                                     <w:rPr>
-                                      <w:rFonts w:ascii="NEW YORK MEDIUM" w:hAnsi="NEW YORK MEDIUM"/>
+                                      <w:rFonts w:ascii="New York Medium" w:hAnsi="New York Medium"/>
                                       <w:color w:val="D9E2F3" w:themeColor="accent1" w:themeTint="33"/>
                                       <w:sz w:val="36"/>
                                       <w:szCs w:val="36"/>
@@ -632,24 +632,12 @@
                                       <w:sz w:val="64"/>
                                       <w:szCs w:val="64"/>
                                     </w:rPr>
-                                    <w:t>Finding a possible location and type for a restaurant in Los Angeles County, CA</w:t>
-                                  </w:r>
-                                  <w:r>
-                                    <w:rPr>
-                                      <w:rFonts w:ascii="New York Medium" w:eastAsiaTheme="majorEastAsia" w:hAnsi="New York Medium" w:cstheme="majorBidi"/>
-                                      <w:b/>
-                                      <w:bCs/>
-                                      <w:caps/>
-                                      <w:color w:val="FFFFFF" w:themeColor="background1"/>
-                                      <w:sz w:val="64"/>
-                                      <w:szCs w:val="64"/>
-                                    </w:rPr>
-                                    <w:t xml:space="preserve"> </w:t>
+                                    <w:t xml:space="preserve">Finding a possible location and type for a restaurant in Los Angeles County, CA </w:t>
                                   </w:r>
                                   <w:sdt>
                                     <w:sdtPr>
                                       <w:rPr>
-                                        <w:rFonts w:ascii="NEW YORK MEDIUM" w:hAnsi="NEW YORK MEDIUM"/>
+                                        <w:rFonts w:ascii="New York Medium" w:hAnsi="New York Medium"/>
                                         <w:color w:val="D9E2F3" w:themeColor="accent1" w:themeTint="33"/>
                                         <w:sz w:val="36"/>
                                         <w:szCs w:val="36"/>
@@ -664,7 +652,7 @@
                                     <w:sdtContent>
                                       <w:r>
                                         <w:rPr>
-                                          <w:rFonts w:ascii="NEW YORK MEDIUM" w:hAnsi="NEW YORK MEDIUM"/>
+                                          <w:rFonts w:ascii="New York Medium" w:hAnsi="New York Medium"/>
                                           <w:color w:val="D9E2F3" w:themeColor="accent1" w:themeTint="33"/>
                                           <w:sz w:val="36"/>
                                           <w:szCs w:val="36"/>
@@ -697,9 +685,9 @@
               </mc:Choice>
               <mc:Fallback>
                 <w:pict>
-                  <v:group w14:anchorId="02288FF9" id="Group 48" o:spid="_x0000_s1026" style="position:absolute;left:0;text-align:left;margin-left:0;margin-top:0;width:540pt;height:10in;z-index:-251657216;mso-width-percent:882;mso-height-percent:909;mso-position-horizontal:center;mso-position-horizontal-relative:page;mso-position-vertical:center;mso-position-vertical-relative:page;mso-width-percent:882;mso-height-percent:909" coordsize="68580,91440" o:gfxdata="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">
-                    <v:group id="Group 49" o:spid="_x0000_s1027" style="position:absolute;width:68580;height:91440" coordsize="68580,91440" o:gfxdata="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">
-                      <v:rect id="Rectangle 54" o:spid="_x0000_s1028" style="position:absolute;width:68580;height:91440;visibility:visible;mso-wrap-style:square;v-text-anchor:top" o:gfxdata="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" fillcolor="#485870 [3122]" stroked="f" strokeweight="1pt">
+                  <v:group w14:anchorId="02288FF9" id="Group 48" o:spid="_x0000_s1026" style="position:absolute;left:0;text-align:left;margin-left:0;margin-top:0;width:540pt;height:10in;z-index:-251657216;mso-width-percent:882;mso-height-percent:909;mso-position-horizontal:center;mso-position-horizontal-relative:page;mso-position-vertical:center;mso-position-vertical-relative:page;mso-width-percent:882;mso-height-percent:909" coordsize="68580,91440" o:gfxdata="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">
+                    <v:group id="Group 49" o:spid="_x0000_s1027" style="position:absolute;width:68580;height:91440" coordsize="68580,91440" o:gfxdata="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">
+                      <v:rect id="Rectangle 54" o:spid="_x0000_s1028" style="position:absolute;width:68580;height:91440;visibility:visible;mso-wrap-style:square;v-text-anchor:top" o:gfxdata="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" fillcolor="#485870 [3122]" stroked="f" strokeweight="1pt">
                         <v:fill color2="#3d4b5f [2882]" angle="348" colors="0 #88acbb;6554f #88acbb" focus="100%" type="gradient"/>
                         <v:textbox inset="54pt,54pt,1in,5in">
                           <w:txbxContent>
@@ -716,20 +704,20 @@
                           </w:txbxContent>
                         </v:textbox>
                       </v:rect>
-                      <v:group id="Group 2" o:spid="_x0000_s1029" style="position:absolute;left:25241;width:43291;height:44910" coordsize="43291,44910" o:gfxdata="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">
-                        <v:shape id="Freeform 56" o:spid="_x0000_s1030" style="position:absolute;left:15017;width:28274;height:28352;visibility:visible;mso-wrap-style:square;v-text-anchor:top" coordsize="1781,1786" o:gfxdata="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" path="m4,1786l,1782,1776,r5,5l4,1786xe" filled="f" stroked="f">
+                      <v:group id="Group 2" o:spid="_x0000_s1029" style="position:absolute;left:25241;width:43291;height:44910" coordsize="43291,44910" o:gfxdata="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">
+                        <v:shape id="Freeform 56" o:spid="_x0000_s1030" style="position:absolute;left:15017;width:28274;height:28352;visibility:visible;mso-wrap-style:square;v-text-anchor:top" coordsize="1781,1786" o:gfxdata="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" path="m4,1786l,1782,1776,r5,5l4,1786xe" filled="f" stroked="f">
                           <v:path arrowok="t" o:connecttype="custom" o:connectlocs="6350,2835275;0,2828925;2819400,0;2827338,7938;6350,2835275" o:connectangles="0,0,0,0,0"/>
                         </v:shape>
-                        <v:shape id="Freeform 57" o:spid="_x0000_s1031" style="position:absolute;left:7826;top:2270;width:35465;height:35464;visibility:visible;mso-wrap-style:square;v-text-anchor:top" coordsize="2234,2234" o:gfxdata="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" path="m5,2234l,2229,2229,r5,5l5,2234xe" filled="f" stroked="f">
+                        <v:shape id="Freeform 57" o:spid="_x0000_s1031" style="position:absolute;left:7826;top:2270;width:35465;height:35464;visibility:visible;mso-wrap-style:square;v-text-anchor:top" coordsize="2234,2234" o:gfxdata="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" path="m5,2234l,2229,2229,r5,5l5,2234xe" filled="f" stroked="f">
                           <v:path arrowok="t" o:connecttype="custom" o:connectlocs="7938,3546475;0,3538538;3538538,0;3546475,7938;7938,3546475" o:connectangles="0,0,0,0,0"/>
                         </v:shape>
-                        <v:shape id="Freeform 58" o:spid="_x0000_s1032" style="position:absolute;left:8413;top:1095;width:34878;height:34877;visibility:visible;mso-wrap-style:square;v-text-anchor:top" coordsize="2197,2197" o:gfxdata="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" path="m9,2197l,2193,2188,r9,10l9,2197xe" filled="f" stroked="f">
+                        <v:shape id="Freeform 58" o:spid="_x0000_s1032" style="position:absolute;left:8413;top:1095;width:34878;height:34877;visibility:visible;mso-wrap-style:square;v-text-anchor:top" coordsize="2197,2197" o:gfxdata="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" path="m9,2197l,2193,2188,r9,10l9,2197xe" filled="f" stroked="f">
                           <v:path arrowok="t" o:connecttype="custom" o:connectlocs="14288,3487738;0,3481388;3473450,0;3487738,15875;14288,3487738" o:connectangles="0,0,0,0,0"/>
                         </v:shape>
-                        <v:shape id="Freeform 59" o:spid="_x0000_s1033" style="position:absolute;left:12160;top:4984;width:31131;height:31211;visibility:visible;mso-wrap-style:square;v-text-anchor:top" coordsize="1961,1966" o:gfxdata="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" path="m9,1966l,1957,1952,r9,9l9,1966xe" filled="f" stroked="f">
+                        <v:shape id="Freeform 59" o:spid="_x0000_s1033" style="position:absolute;left:12160;top:4984;width:31131;height:31211;visibility:visible;mso-wrap-style:square;v-text-anchor:top" coordsize="1961,1966" o:gfxdata="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" path="m9,1966l,1957,1952,r9,9l9,1966xe" filled="f" stroked="f">
                           <v:path arrowok="t" o:connecttype="custom" o:connectlocs="14288,3121025;0,3106738;3098800,0;3113088,14288;14288,3121025" o:connectangles="0,0,0,0,0"/>
                         </v:shape>
-                        <v:shape id="Freeform 60" o:spid="_x0000_s1034" style="position:absolute;top:1539;width:43291;height:43371;visibility:visible;mso-wrap-style:square;v-text-anchor:top" coordsize="2727,2732" o:gfxdata="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" path="m,2732r,-4l2722,r5,5l,2732xe" filled="f" stroked="f">
+                        <v:shape id="Freeform 60" o:spid="_x0000_s1034" style="position:absolute;top:1539;width:43291;height:43371;visibility:visible;mso-wrap-style:square;v-text-anchor:top" coordsize="2727,2732" o:gfxdata="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" path="m,2732r,-4l2722,r5,5l,2732xe" filled="f" stroked="f">
                           <v:path arrowok="t" o:connecttype="custom" o:connectlocs="0,4337050;0,4330700;4321175,0;4329113,7938;0,4337050" o:connectangles="0,0,0,0,0"/>
                         </v:shape>
                       </v:group>
@@ -738,14 +726,14 @@
                       <v:stroke joinstyle="miter"/>
                       <v:path gradientshapeok="t" o:connecttype="rect"/>
                     </v:shapetype>
-                    <v:shape id="Text Box 61" o:spid="_x0000_s1035" type="#_x0000_t202" style="position:absolute;left:95;top:48387;width:68434;height:37897;visibility:visible;mso-wrap-style:square;v-text-anchor:bottom" o:gfxdata="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" filled="f" stroked="f" strokeweight=".5pt">
+                    <v:shape id="Text Box 61" o:spid="_x0000_s1035" type="#_x0000_t202" style="position:absolute;left:95;top:48387;width:68434;height:37897;visibility:visible;mso-wrap-style:square;v-text-anchor:bottom" o:gfxdata="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" filled="f" stroked="f" strokeweight=".5pt">
                       <v:textbox inset="54pt,0,1in,0">
                         <w:txbxContent>
                           <w:p>
                             <w:pPr>
                               <w:pStyle w:val="NoSpacing"/>
                               <w:rPr>
-                                <w:rFonts w:ascii="NEW YORK MEDIUM" w:hAnsi="NEW YORK MEDIUM"/>
+                                <w:rFonts w:ascii="New York Medium" w:hAnsi="New York Medium"/>
                                 <w:color w:val="D9E2F3" w:themeColor="accent1" w:themeTint="33"/>
                                 <w:sz w:val="36"/>
                                 <w:szCs w:val="36"/>
@@ -761,24 +749,12 @@
                                 <w:sz w:val="64"/>
                                 <w:szCs w:val="64"/>
                               </w:rPr>
-                              <w:t>Finding a possible location and type for a restaurant in Los Angeles County, CA</w:t>
-                            </w:r>
-                            <w:r>
-                              <w:rPr>
-                                <w:rFonts w:ascii="New York Medium" w:eastAsiaTheme="majorEastAsia" w:hAnsi="New York Medium" w:cstheme="majorBidi"/>
-                                <w:b/>
-                                <w:bCs/>
-                                <w:caps/>
-                                <w:color w:val="FFFFFF" w:themeColor="background1"/>
-                                <w:sz w:val="64"/>
-                                <w:szCs w:val="64"/>
-                              </w:rPr>
-                              <w:t xml:space="preserve"> </w:t>
+                              <w:t xml:space="preserve">Finding a possible location and type for a restaurant in Los Angeles County, CA </w:t>
                             </w:r>
                             <w:sdt>
                               <w:sdtPr>
                                 <w:rPr>
-                                  <w:rFonts w:ascii="NEW YORK MEDIUM" w:hAnsi="NEW YORK MEDIUM"/>
+                                  <w:rFonts w:ascii="New York Medium" w:hAnsi="New York Medium"/>
                                   <w:color w:val="D9E2F3" w:themeColor="accent1" w:themeTint="33"/>
                                   <w:sz w:val="36"/>
                                   <w:szCs w:val="36"/>
@@ -793,7 +769,7 @@
                               <w:sdtContent>
                                 <w:r>
                                   <w:rPr>
-                                    <w:rFonts w:ascii="NEW YORK MEDIUM" w:hAnsi="NEW YORK MEDIUM"/>
+                                    <w:rFonts w:ascii="New York Medium" w:hAnsi="New York Medium"/>
                                     <w:color w:val="D9E2F3" w:themeColor="accent1" w:themeTint="33"/>
                                     <w:sz w:val="36"/>
                                     <w:szCs w:val="36"/>
@@ -824,8 +800,13 @@
     <w:sdt>
       <w:sdtPr>
         <w:rPr>
-          <w:rFonts w:eastAsiaTheme="minorHAnsi"/>
+          <w:rFonts w:eastAsiaTheme="minorHAnsi" w:cstheme="minorBidi"/>
+          <w:b w:val="0"/>
           <w:bCs/>
+          <w:spacing w:val="0"/>
+          <w:kern w:val="0"/>
+          <w:sz w:val="24"/>
+          <w:szCs w:val="24"/>
         </w:rPr>
         <w:id w:val="1855151411"/>
         <w:docPartObj>
@@ -835,13 +816,8 @@
       </w:sdtPr>
       <w:sdtEndPr>
         <w:rPr>
-          <w:rFonts w:cstheme="minorBidi"/>
           <w:bCs w:val="0"/>
           <w:noProof/>
-          <w:spacing w:val="0"/>
-          <w:kern w:val="0"/>
-          <w:sz w:val="24"/>
-          <w:szCs w:val="24"/>
         </w:rPr>
       </w:sdtEndPr>
       <w:sdtContent>
@@ -867,9 +843,9 @@
               <w:bCs w:val="0"/>
               <w:caps w:val="0"/>
               <w:noProof/>
-              <w:sz w:val="24"/>
-              <w:szCs w:val="24"/>
-              <w:lang w:eastAsia="en-GB"/>
+              <w:sz w:val="22"/>
+              <w:szCs w:val="22"/>
+              <w:lang w:val="en-DE" w:eastAsia="en-DE"/>
             </w:rPr>
           </w:pPr>
           <w:r>
@@ -890,7 +866,7 @@
             </w:rPr>
             <w:fldChar w:fldCharType="separate"/>
           </w:r>
-          <w:hyperlink w:anchor="_Toc72681473" w:history="1">
+          <w:hyperlink w:anchor="_Toc72683247" w:history="1">
             <w:r>
               <w:rPr>
                 <w:rStyle w:val="Hyperlink"/>
@@ -905,9 +881,9 @@
                 <w:bCs w:val="0"/>
                 <w:caps w:val="0"/>
                 <w:noProof/>
-                <w:sz w:val="24"/>
-                <w:szCs w:val="24"/>
-                <w:lang w:eastAsia="en-GB"/>
+                <w:sz w:val="22"/>
+                <w:szCs w:val="22"/>
+                <w:lang w:val="en-DE" w:eastAsia="en-DE"/>
               </w:rPr>
               <w:tab/>
             </w:r>
@@ -937,7 +913,7 @@
                 <w:noProof/>
                 <w:webHidden/>
               </w:rPr>
-              <w:instrText xml:space="preserve"> PAGEREF _Toc72681473 \h </w:instrText>
+              <w:instrText xml:space="preserve"> PAGEREF _Toc72683247 \h </w:instrText>
             </w:r>
             <w:r>
               <w:rPr>
@@ -981,12 +957,12 @@
               <w:bCs w:val="0"/>
               <w:caps w:val="0"/>
               <w:noProof/>
-              <w:sz w:val="24"/>
-              <w:szCs w:val="24"/>
-              <w:lang w:eastAsia="en-GB"/>
+              <w:sz w:val="22"/>
+              <w:szCs w:val="22"/>
+              <w:lang w:val="en-DE" w:eastAsia="en-DE"/>
             </w:rPr>
           </w:pPr>
-          <w:hyperlink w:anchor="_Toc72681474" w:history="1">
+          <w:hyperlink w:anchor="_Toc72683248" w:history="1">
             <w:r>
               <w:rPr>
                 <w:rStyle w:val="Hyperlink"/>
@@ -1001,9 +977,9 @@
                 <w:bCs w:val="0"/>
                 <w:caps w:val="0"/>
                 <w:noProof/>
-                <w:sz w:val="24"/>
-                <w:szCs w:val="24"/>
-                <w:lang w:eastAsia="en-GB"/>
+                <w:sz w:val="22"/>
+                <w:szCs w:val="22"/>
+                <w:lang w:val="en-DE" w:eastAsia="en-DE"/>
               </w:rPr>
               <w:tab/>
             </w:r>
@@ -1033,7 +1009,7 @@
                 <w:noProof/>
                 <w:webHidden/>
               </w:rPr>
-              <w:instrText xml:space="preserve"> PAGEREF _Toc72681474 \h </w:instrText>
+              <w:instrText xml:space="preserve"> PAGEREF _Toc72683248 \h </w:instrText>
             </w:r>
             <w:r>
               <w:rPr>
@@ -1077,12 +1053,12 @@
               <w:bCs w:val="0"/>
               <w:caps w:val="0"/>
               <w:noProof/>
-              <w:sz w:val="24"/>
-              <w:szCs w:val="24"/>
-              <w:lang w:eastAsia="en-GB"/>
+              <w:sz w:val="22"/>
+              <w:szCs w:val="22"/>
+              <w:lang w:val="en-DE" w:eastAsia="en-DE"/>
             </w:rPr>
           </w:pPr>
-          <w:hyperlink w:anchor="_Toc72681475" w:history="1">
+          <w:hyperlink w:anchor="_Toc72683249" w:history="1">
             <w:r>
               <w:rPr>
                 <w:rStyle w:val="Hyperlink"/>
@@ -1097,9 +1073,9 @@
                 <w:bCs w:val="0"/>
                 <w:caps w:val="0"/>
                 <w:noProof/>
-                <w:sz w:val="24"/>
-                <w:szCs w:val="24"/>
-                <w:lang w:eastAsia="en-GB"/>
+                <w:sz w:val="22"/>
+                <w:szCs w:val="22"/>
+                <w:lang w:val="en-DE" w:eastAsia="en-DE"/>
               </w:rPr>
               <w:tab/>
             </w:r>
@@ -1129,7 +1105,7 @@
                 <w:noProof/>
                 <w:webHidden/>
               </w:rPr>
-              <w:instrText xml:space="preserve"> PAGEREF _Toc72681475 \h </w:instrText>
+              <w:instrText xml:space="preserve"> PAGEREF _Toc72683249 \h </w:instrText>
             </w:r>
             <w:r>
               <w:rPr>
@@ -1150,6 +1126,100 @@
                 <w:webHidden/>
               </w:rPr>
               <w:t>- 4 -</w:t>
+            </w:r>
+            <w:r>
+              <w:rPr>
+                <w:noProof/>
+                <w:webHidden/>
+              </w:rPr>
+              <w:fldChar w:fldCharType="end"/>
+            </w:r>
+          </w:hyperlink>
+        </w:p>
+        <w:p>
+          <w:pPr>
+            <w:pStyle w:val="TOC2"/>
+            <w:tabs>
+              <w:tab w:val="left" w:pos="720"/>
+              <w:tab w:val="right" w:leader="dot" w:pos="9060"/>
+            </w:tabs>
+            <w:rPr>
+              <w:rFonts w:asciiTheme="minorHAnsi" w:eastAsiaTheme="minorEastAsia" w:hAnsiTheme="minorHAnsi"/>
+              <w:smallCaps w:val="0"/>
+              <w:noProof/>
+              <w:sz w:val="22"/>
+              <w:szCs w:val="22"/>
+              <w:lang w:val="en-DE" w:eastAsia="en-DE"/>
+            </w:rPr>
+          </w:pPr>
+          <w:hyperlink w:anchor="_Toc72683250" w:history="1">
+            <w:r>
+              <w:rPr>
+                <w:rStyle w:val="Hyperlink"/>
+                <w:noProof/>
+                <w:lang w:val="en-US"/>
+              </w:rPr>
+              <w:t>3.1</w:t>
+            </w:r>
+            <w:r>
+              <w:rPr>
+                <w:rFonts w:asciiTheme="minorHAnsi" w:eastAsiaTheme="minorEastAsia" w:hAnsiTheme="minorHAnsi"/>
+                <w:smallCaps w:val="0"/>
+                <w:noProof/>
+                <w:sz w:val="22"/>
+                <w:szCs w:val="22"/>
+                <w:lang w:val="en-DE" w:eastAsia="en-DE"/>
+              </w:rPr>
+              <w:tab/>
+            </w:r>
+            <w:r>
+              <w:rPr>
+                <w:rStyle w:val="Hyperlink"/>
+                <w:noProof/>
+                <w:lang w:val="en-US"/>
+              </w:rPr>
+              <w:t>Initial Analysis</w:t>
+            </w:r>
+            <w:r>
+              <w:rPr>
+                <w:noProof/>
+                <w:webHidden/>
+              </w:rPr>
+              <w:tab/>
+            </w:r>
+            <w:r>
+              <w:rPr>
+                <w:noProof/>
+                <w:webHidden/>
+              </w:rPr>
+              <w:fldChar w:fldCharType="begin"/>
+            </w:r>
+            <w:r>
+              <w:rPr>
+                <w:noProof/>
+                <w:webHidden/>
+              </w:rPr>
+              <w:instrText xml:space="preserve"> PAGEREF _Toc72683250 \h </w:instrText>
+            </w:r>
+            <w:r>
+              <w:rPr>
+                <w:noProof/>
+                <w:webHidden/>
+              </w:rPr>
+            </w:r>
+            <w:r>
+              <w:rPr>
+                <w:noProof/>
+                <w:webHidden/>
+              </w:rPr>
+              <w:fldChar w:fldCharType="separate"/>
+            </w:r>
+            <w:r>
+              <w:rPr>
+                <w:noProof/>
+                <w:webHidden/>
+              </w:rPr>
+              <w:t>- 5 -</w:t>
             </w:r>
             <w:r>
               <w:rPr>
@@ -1173,12 +1243,12 @@
               <w:bCs w:val="0"/>
               <w:caps w:val="0"/>
               <w:noProof/>
-              <w:sz w:val="24"/>
-              <w:szCs w:val="24"/>
-              <w:lang w:eastAsia="en-GB"/>
+              <w:sz w:val="22"/>
+              <w:szCs w:val="22"/>
+              <w:lang w:val="en-DE" w:eastAsia="en-DE"/>
             </w:rPr>
           </w:pPr>
-          <w:hyperlink w:anchor="_Toc72681476" w:history="1">
+          <w:hyperlink w:anchor="_Toc72683251" w:history="1">
             <w:r>
               <w:rPr>
                 <w:rStyle w:val="Hyperlink"/>
@@ -1193,9 +1263,9 @@
                 <w:bCs w:val="0"/>
                 <w:caps w:val="0"/>
                 <w:noProof/>
-                <w:sz w:val="24"/>
-                <w:szCs w:val="24"/>
-                <w:lang w:eastAsia="en-GB"/>
+                <w:sz w:val="22"/>
+                <w:szCs w:val="22"/>
+                <w:lang w:val="en-DE" w:eastAsia="en-DE"/>
               </w:rPr>
               <w:tab/>
             </w:r>
@@ -1225,7 +1295,7 @@
                 <w:noProof/>
                 <w:webHidden/>
               </w:rPr>
-              <w:instrText xml:space="preserve"> PAGEREF _Toc72681476 \h </w:instrText>
+              <w:instrText xml:space="preserve"> PAGEREF _Toc72683251 \h </w:instrText>
             </w:r>
             <w:r>
               <w:rPr>
@@ -1245,7 +1315,7 @@
                 <w:noProof/>
                 <w:webHidden/>
               </w:rPr>
-              <w:t>- 5 -</w:t>
+              <w:t>- 6 -</w:t>
             </w:r>
             <w:r>
               <w:rPr>
@@ -1269,12 +1339,12 @@
               <w:bCs w:val="0"/>
               <w:caps w:val="0"/>
               <w:noProof/>
-              <w:sz w:val="24"/>
-              <w:szCs w:val="24"/>
-              <w:lang w:eastAsia="en-GB"/>
+              <w:sz w:val="22"/>
+              <w:szCs w:val="22"/>
+              <w:lang w:val="en-DE" w:eastAsia="en-DE"/>
             </w:rPr>
           </w:pPr>
-          <w:hyperlink w:anchor="_Toc72681477" w:history="1">
+          <w:hyperlink w:anchor="_Toc72683252" w:history="1">
             <w:r>
               <w:rPr>
                 <w:rStyle w:val="Hyperlink"/>
@@ -1289,9 +1359,9 @@
                 <w:bCs w:val="0"/>
                 <w:caps w:val="0"/>
                 <w:noProof/>
-                <w:sz w:val="24"/>
-                <w:szCs w:val="24"/>
-                <w:lang w:eastAsia="en-GB"/>
+                <w:sz w:val="22"/>
+                <w:szCs w:val="22"/>
+                <w:lang w:val="en-DE" w:eastAsia="en-DE"/>
               </w:rPr>
               <w:tab/>
             </w:r>
@@ -1321,7 +1391,7 @@
                 <w:noProof/>
                 <w:webHidden/>
               </w:rPr>
-              <w:instrText xml:space="preserve"> PAGEREF _Toc72681477 \h </w:instrText>
+              <w:instrText xml:space="preserve"> PAGEREF _Toc72683252 \h </w:instrText>
             </w:r>
             <w:r>
               <w:rPr>
@@ -1387,7 +1457,7 @@
       <w:pPr>
         <w:pStyle w:val="Heading1"/>
       </w:pPr>
-      <w:bookmarkStart w:id="1" w:name="_Toc72681473"/>
+      <w:bookmarkStart w:id="1" w:name="_Toc72683247"/>
       <w:r>
         <w:lastRenderedPageBreak/>
         <w:t>Introduction</w:t>
@@ -1713,7 +1783,7 @@
       <w:pPr>
         <w:pStyle w:val="Heading1"/>
       </w:pPr>
-      <w:bookmarkStart w:id="2" w:name="_Toc72681474"/>
+      <w:bookmarkStart w:id="2" w:name="_Toc72683248"/>
       <w:r>
         <w:lastRenderedPageBreak/>
         <w:t>Data</w:t>
@@ -1808,27 +1878,14 @@
       <w:r>
         <w:t xml:space="preserve">Figure </w:t>
       </w:r>
-      <w:r>
-        <w:fldChar w:fldCharType="begin"/>
-      </w:r>
-      <w:r>
-        <w:instrText xml:space="preserve"> SEQ Figure \* ARABIC </w:instrText>
-      </w:r>
-      <w:r>
-        <w:fldChar w:fldCharType="separate"/>
-      </w:r>
-      <w:r>
-        <w:rPr>
-          <w:noProof/>
-        </w:rPr>
-        <w:t>1</w:t>
-      </w:r>
-      <w:r>
-        <w:rPr>
-          <w:noProof/>
-        </w:rPr>
-        <w:fldChar w:fldCharType="end"/>
-      </w:r>
+      <w:fldSimple w:instr=" SEQ Figure \* ARABIC ">
+        <w:r>
+          <w:rPr>
+            <w:noProof/>
+          </w:rPr>
+          <w:t>1</w:t>
+        </w:r>
+      </w:fldSimple>
       <w:r>
         <w:rPr>
           <w:lang w:val="en-US"/>
@@ -1919,27 +1976,14 @@
       <w:r>
         <w:t xml:space="preserve">Figure </w:t>
       </w:r>
-      <w:r>
-        <w:fldChar w:fldCharType="begin"/>
-      </w:r>
-      <w:r>
-        <w:instrText xml:space="preserve"> SEQ Figure \* ARABIC </w:instrText>
-      </w:r>
-      <w:r>
-        <w:fldChar w:fldCharType="separate"/>
-      </w:r>
-      <w:r>
-        <w:rPr>
-          <w:noProof/>
-        </w:rPr>
-        <w:t>2</w:t>
-      </w:r>
-      <w:r>
-        <w:rPr>
-          <w:noProof/>
-        </w:rPr>
-        <w:fldChar w:fldCharType="end"/>
-      </w:r>
+      <w:fldSimple w:instr=" SEQ Figure \* ARABIC ">
+        <w:r>
+          <w:rPr>
+            <w:noProof/>
+          </w:rPr>
+          <w:t>2</w:t>
+        </w:r>
+      </w:fldSimple>
       <w:r>
         <w:rPr>
           <w:lang w:val="en-US"/>
@@ -2031,27 +2075,14 @@
       <w:r>
         <w:t xml:space="preserve">Figure </w:t>
       </w:r>
-      <w:r>
-        <w:fldChar w:fldCharType="begin"/>
-      </w:r>
-      <w:r>
-        <w:instrText xml:space="preserve"> SEQ Figure \* ARABIC </w:instrText>
-      </w:r>
-      <w:r>
-        <w:fldChar w:fldCharType="separate"/>
-      </w:r>
-      <w:r>
-        <w:rPr>
-          <w:noProof/>
-        </w:rPr>
-        <w:t>3</w:t>
-      </w:r>
-      <w:r>
-        <w:rPr>
-          <w:noProof/>
-        </w:rPr>
-        <w:fldChar w:fldCharType="end"/>
-      </w:r>
+      <w:fldSimple w:instr=" SEQ Figure \* ARABIC ">
+        <w:r>
+          <w:rPr>
+            <w:noProof/>
+          </w:rPr>
+          <w:t>3</w:t>
+        </w:r>
+      </w:fldSimple>
       <w:r>
         <w:rPr>
           <w:lang w:val="en-US"/>
@@ -2319,19 +2350,11 @@
       <w:pPr>
         <w:pStyle w:val="Heading1"/>
       </w:pPr>
-      <w:bookmarkStart w:id="3" w:name="_Toc72681475"/>
+      <w:bookmarkStart w:id="3" w:name="_Toc72683249"/>
       <w:r>
         <w:t>Methodology</w:t>
       </w:r>
       <w:bookmarkEnd w:id="3"/>
-    </w:p>
-    <w:p>
-      <w:pPr>
-        <w:pStyle w:val="ListParagraph"/>
-        <w:rPr>
-          <w:lang w:val="en-US"/>
-        </w:rPr>
-      </w:pPr>
     </w:p>
     <w:p>
       <w:pPr>
@@ -2343,6 +2366,8 @@
       </w:r>
       <w:r>
         <w:br/>
+      </w:r>
+      <w:r>
         <w:t>restaurant in Los Angeles County, CA. The areas are defined by their US Zip</w:t>
       </w:r>
       <w:r>
@@ -2376,15 +2401,20 @@
       </w:r>
       <w:r>
         <w:br/>
-        <w:t>to cluster the areas using information like median income, number of</w:t>
-      </w:r>
-      <w:r>
-        <w:br/>
-        <w:t>households and number of inhabitants. In addition, using Foursquare, we</w:t>
-      </w:r>
-      <w:r>
-        <w:br/>
-        <w:t xml:space="preserve">identified the most recommended food venue categories in the county. </w:t>
+        <w:t xml:space="preserve">to </w:t>
+      </w:r>
+      <w:r>
+        <w:rPr>
+          <w:lang w:val="en-US"/>
+        </w:rPr>
+        <w:t xml:space="preserve">group or </w:t>
+      </w:r>
+      <w:r>
+        <w:t>cluster the areas using information like median income, number of</w:t>
+      </w:r>
+      <w:r>
+        <w:br/>
+        <w:t xml:space="preserve">households and number of inhabitants. </w:t>
       </w:r>
     </w:p>
     <w:p>
@@ -2393,15 +2423,17 @@
         <w:jc w:val="both"/>
       </w:pPr>
       <w:r>
+        <w:t>The second step in the analysis is to cluster (using k-means clustering) the</w:t>
+      </w:r>
+      <w:r>
+        <w:br/>
+        <w:t>areas in the county and to describe the individual clusters. Using this</w:t>
+      </w:r>
+      <w:r>
+        <w:br/>
+      </w:r>
+      <w:r>
         <w:lastRenderedPageBreak/>
-        <w:t>The second step in the analysis is to cluster (using k-means clustering) the</w:t>
-      </w:r>
-      <w:r>
-        <w:br/>
-        <w:t>areas in the county and to describe the individual clusters. Using this</w:t>
-      </w:r>
-      <w:r>
-        <w:br/>
         <w:t>method we support the process of finding a single area that looks promising</w:t>
       </w:r>
       <w:r>
@@ -2423,7 +2455,13 @@
       </w:r>
       <w:r>
         <w:br/>
-        <w:t>customers. So the target is to find an area that has as many citizens as</w:t>
+        <w:t xml:space="preserve">customers. </w:t>
+      </w:r>
+      <w:r>
+        <w:t>So,</w:t>
+      </w:r>
+      <w:r>
+        <w:t xml:space="preserve"> the target is to find an area that has as many citizens as</w:t>
       </w:r>
       <w:r>
         <w:br/>
@@ -2439,235 +2477,1074 @@
       </w:r>
       <w:r>
         <w:br/>
-        <w:t>popular throughout the county, a recommendation of the restaurant to open</w:t>
+        <w:t>popular throughout the</w:t>
+      </w:r>
+      <w:r>
+        <w:rPr>
+          <w:lang w:val="en-US"/>
+        </w:rPr>
+        <w:t xml:space="preserve"> whole</w:t>
+      </w:r>
+      <w:r>
+        <w:t xml:space="preserve"> county, a recommendation of the restaurant to open</w:t>
       </w:r>
       <w:r>
         <w:br/>
         <w:t xml:space="preserve">can be given. </w:t>
       </w:r>
     </w:p>
-    <w:p/>
-    <w:p>
-      <w:pPr>
-        <w:rPr>
-          <w:lang w:val="en-US"/>
-        </w:rPr>
-      </w:pPr>
-    </w:p>
-    <w:p>
-      <w:pPr>
-        <w:rPr>
-          <w:lang w:val="en-US"/>
-        </w:rPr>
-      </w:pPr>
-    </w:p>
-    <w:p>
-      <w:pPr>
-        <w:pStyle w:val="Heading1"/>
-      </w:pPr>
-      <w:bookmarkStart w:id="4" w:name="_Toc72681476"/>
-      <w:r>
-        <w:t xml:space="preserve">Results and </w:t>
-      </w:r>
-      <w:r>
-        <w:t>Discussion</w:t>
+    <w:p>
+      <w:pPr>
+        <w:pStyle w:val="Heading2"/>
+        <w:rPr>
+          <w:lang w:val="en-US"/>
+        </w:rPr>
+      </w:pPr>
+      <w:bookmarkStart w:id="4" w:name="_Toc72683250"/>
+      <w:r>
+        <w:rPr>
+          <w:lang w:val="en-US"/>
+        </w:rPr>
+        <w:t>3.1</w:t>
+      </w:r>
+      <w:r>
+        <w:rPr>
+          <w:lang w:val="en-US"/>
+        </w:rPr>
+        <w:tab/>
+        <w:t>Initial Analysis</w:t>
       </w:r>
       <w:bookmarkEnd w:id="4"/>
-    </w:p>
-    <w:p>
-      <w:pPr>
-        <w:rPr>
-          <w:lang w:val="en-US"/>
-        </w:rPr>
-      </w:pPr>
     </w:p>
     <w:p>
       <w:pPr>
         <w:pStyle w:val="NormalWeb"/>
         <w:jc w:val="both"/>
-      </w:pPr>
-      <w:r>
-        <w:t>Our analysis shows that there is a high variability in population, income</w:t>
-      </w:r>
-      <w:r>
-        <w:br/>
-        <w:t>and median age in the different areas of Los Angeles County, CA. So it was</w:t>
-      </w:r>
-      <w:r>
-        <w:br/>
-        <w:t>possible to identify multiple areas that fit the criteria of a relatively high</w:t>
-      </w:r>
-      <w:r>
-        <w:br/>
-        <w:t>median income and a high population. Using census and income data of all</w:t>
-      </w:r>
-      <w:r>
-        <w:br/>
-        <w:t>areas in Los Angeles County, we did a clustering to identify similar areas.</w:t>
-      </w:r>
-      <w:r>
-        <w:br/>
-        <w:t>By analysing the formed clusters there have been three areas identified</w:t>
-      </w:r>
-      <w:r>
-        <w:br/>
-        <w:t>that fit the criteria best. Norwalk, Lake View Terrace in Sylmar and Hansen</w:t>
-      </w:r>
-      <w:r>
-        <w:br/>
-        <w:t xml:space="preserve">Hills in Pacoima. </w:t>
+        <w:rPr>
+          <w:lang w:val="en-US"/>
+        </w:rPr>
+      </w:pPr>
+      <w:r>
+        <w:rPr>
+          <w:lang w:val="en-US"/>
+        </w:rPr>
+        <w:t>First, let us see what we can find out by analyzing the dataset. As population per Area</w:t>
+      </w:r>
+      <w:r>
+        <w:rPr>
+          <w:lang w:val="en-US"/>
+        </w:rPr>
+        <w:t xml:space="preserve"> and income</w:t>
+      </w:r>
+      <w:r>
+        <w:rPr>
+          <w:lang w:val="en-US"/>
+        </w:rPr>
+        <w:t xml:space="preserve"> are</w:t>
+      </w:r>
+      <w:r>
+        <w:rPr>
+          <w:lang w:val="en-US"/>
+        </w:rPr>
+        <w:t xml:space="preserve"> most</w:t>
+      </w:r>
+      <w:r>
+        <w:rPr>
+          <w:lang w:val="en-US"/>
+        </w:rPr>
+        <w:t xml:space="preserve"> important</w:t>
+      </w:r>
+      <w:r>
+        <w:rPr>
+          <w:lang w:val="en-US"/>
+        </w:rPr>
+        <w:t>. I have sorted the dataset by these features, to make out some potential candidates for opening a food venue, according the our criteria.</w:t>
+      </w:r>
+    </w:p>
+    <w:p>
+      <w:pPr>
+        <w:pStyle w:val="NormalWeb"/>
+        <w:keepNext/>
+        <w:jc w:val="both"/>
+      </w:pPr>
+      <w:r>
+        <w:rPr>
+          <w:noProof/>
+        </w:rPr>
+        <w:drawing>
+          <wp:inline distT="0" distB="0" distL="0" distR="0" wp14:anchorId="3CFB7ABC" wp14:editId="20EA0BCA">
+            <wp:extent cx="5759450" cy="3062605"/>
+            <wp:effectExtent l="0" t="0" r="0" b="4445"/>
+            <wp:docPr id="1" name="Picture 1"/>
+            <wp:cNvGraphicFramePr>
+              <a:graphicFrameLocks xmlns:a="http://schemas.openxmlformats.org/drawingml/2006/main" noChangeAspect="1"/>
+            </wp:cNvGraphicFramePr>
+            <a:graphic xmlns:a="http://schemas.openxmlformats.org/drawingml/2006/main">
+              <a:graphicData uri="http://schemas.openxmlformats.org/drawingml/2006/picture">
+                <pic:pic xmlns:pic="http://schemas.openxmlformats.org/drawingml/2006/picture">
+                  <pic:nvPicPr>
+                    <pic:cNvPr id="0" name="Picture 1"/>
+                    <pic:cNvPicPr>
+                      <a:picLocks noChangeAspect="1" noChangeArrowheads="1"/>
+                    </pic:cNvPicPr>
+                  </pic:nvPicPr>
+                  <pic:blipFill>
+                    <a:blip r:embed="rId11" cstate="print">
+                      <a:extLst>
+                        <a:ext uri="{28A0092B-C50C-407E-A947-70E740481C1C}">
+                          <a14:useLocalDpi xmlns:a14="http://schemas.microsoft.com/office/drawing/2010/main" val="0"/>
+                        </a:ext>
+                      </a:extLst>
+                    </a:blip>
+                    <a:srcRect/>
+                    <a:stretch>
+                      <a:fillRect/>
+                    </a:stretch>
+                  </pic:blipFill>
+                  <pic:spPr bwMode="auto">
+                    <a:xfrm>
+                      <a:off x="0" y="0"/>
+                      <a:ext cx="5759450" cy="3062605"/>
+                    </a:xfrm>
+                    <a:prstGeom prst="rect">
+                      <a:avLst/>
+                    </a:prstGeom>
+                    <a:noFill/>
+                    <a:ln>
+                      <a:noFill/>
+                    </a:ln>
+                  </pic:spPr>
+                </pic:pic>
+              </a:graphicData>
+            </a:graphic>
+          </wp:inline>
+        </w:drawing>
+      </w:r>
+    </w:p>
+    <w:p>
+      <w:pPr>
+        <w:pStyle w:val="Caption"/>
+      </w:pPr>
+      <w:r>
+        <w:t xml:space="preserve">Figure </w:t>
+      </w:r>
+      <w:fldSimple w:instr=" SEQ Figure \* ARABIC ">
+        <w:r>
+          <w:rPr>
+            <w:noProof/>
+          </w:rPr>
+          <w:t>4</w:t>
+        </w:r>
+      </w:fldSimple>
+      <w:r>
+        <w:rPr>
+          <w:lang w:val="en-US"/>
+        </w:rPr>
+        <w:t xml:space="preserve"> - Income and Population per Area</w:t>
       </w:r>
     </w:p>
     <w:p>
       <w:pPr>
         <w:pStyle w:val="NormalWeb"/>
         <w:jc w:val="both"/>
-      </w:pPr>
-      <w:r>
-        <w:t>They are slightly different in income, population and age and also very</w:t>
-      </w:r>
-      <w:r>
-        <w:br/>
-        <w:t>different in their local distribution of available food venues. The final</w:t>
-      </w:r>
-      <w:r>
-        <w:br/>
-        <w:t>area could be picked on which of these factors matters to the stakeholders</w:t>
-      </w:r>
-      <w:r>
-        <w:br/>
-        <w:t>most. I will pick Norwalk as the final area for a food venue, because it</w:t>
-      </w:r>
-      <w:r>
-        <w:br/>
-        <w:t>offers the best combination of a high population and a good income out</w:t>
-      </w:r>
-      <w:r>
-        <w:br/>
-        <w:t xml:space="preserve">of these three areas. </w:t>
+        <w:rPr>
+          <w:lang w:val="en-US"/>
+        </w:rPr>
+      </w:pPr>
+      <w:r>
+        <w:rPr>
+          <w:lang w:val="en-US"/>
+        </w:rPr>
+        <w:t xml:space="preserve">In Figure 4 we find a combined representation of the top 15 areas by their population (bubble size), combined with their estimated median income (x axis). </w:t>
+      </w:r>
+      <w:r>
+        <w:rPr>
+          <w:lang w:val="en-US"/>
+        </w:rPr>
+        <w:t>In this graph there are four areas that stand out:</w:t>
+      </w:r>
+    </w:p>
+    <w:tbl>
+      <w:tblPr>
+        <w:tblStyle w:val="TableGrid"/>
+        <w:tblW w:w="0" w:type="auto"/>
+        <w:tblLook w:val="04A0" w:firstRow="1" w:lastRow="0" w:firstColumn="1" w:lastColumn="0" w:noHBand="0" w:noVBand="1"/>
+      </w:tblPr>
+      <w:tblGrid>
+        <w:gridCol w:w="2882"/>
+        <w:gridCol w:w="1337"/>
+        <w:gridCol w:w="1823"/>
+      </w:tblGrid>
+      <w:tr>
+        <w:tc>
+          <w:tcPr>
+            <w:tcW w:w="0" w:type="auto"/>
+            <w:hideMark/>
+          </w:tcPr>
+          <w:p>
+            <w:pPr>
+              <w:jc w:val="left"/>
+              <w:rPr>
+                <w:rFonts w:ascii="Times New Roman" w:eastAsia="Times New Roman" w:hAnsi="Times New Roman" w:cs="Times New Roman"/>
+                <w:b/>
+                <w:bCs/>
+                <w:lang w:val="en-DE" w:eastAsia="en-DE"/>
+              </w:rPr>
+            </w:pPr>
+            <w:r>
+              <w:rPr>
+                <w:rFonts w:ascii="Times New Roman" w:eastAsia="Times New Roman" w:hAnsi="Times New Roman" w:cs="Times New Roman"/>
+                <w:b/>
+                <w:bCs/>
+                <w:lang w:val="en-DE" w:eastAsia="en-DE"/>
+              </w:rPr>
+              <w:t xml:space="preserve">City </w:t>
+            </w:r>
+          </w:p>
+        </w:tc>
+        <w:tc>
+          <w:tcPr>
+            <w:tcW w:w="0" w:type="auto"/>
+            <w:hideMark/>
+          </w:tcPr>
+          <w:p>
+            <w:pPr>
+              <w:jc w:val="center"/>
+              <w:rPr>
+                <w:rFonts w:ascii="Times New Roman" w:eastAsia="Times New Roman" w:hAnsi="Times New Roman" w:cs="Times New Roman"/>
+                <w:b/>
+                <w:bCs/>
+                <w:lang w:val="en-DE" w:eastAsia="en-DE"/>
+              </w:rPr>
+            </w:pPr>
+            <w:r>
+              <w:rPr>
+                <w:rFonts w:ascii="Times New Roman" w:eastAsia="Times New Roman" w:hAnsi="Times New Roman" w:cs="Times New Roman"/>
+                <w:b/>
+                <w:bCs/>
+                <w:lang w:val="en-DE" w:eastAsia="en-DE"/>
+              </w:rPr>
+              <w:t xml:space="preserve">Population </w:t>
+            </w:r>
+          </w:p>
+        </w:tc>
+        <w:tc>
+          <w:tcPr>
+            <w:tcW w:w="0" w:type="auto"/>
+            <w:hideMark/>
+          </w:tcPr>
+          <w:p>
+            <w:pPr>
+              <w:jc w:val="center"/>
+              <w:rPr>
+                <w:rFonts w:ascii="Times New Roman" w:eastAsia="Times New Roman" w:hAnsi="Times New Roman" w:cs="Times New Roman"/>
+                <w:b/>
+                <w:bCs/>
+                <w:lang w:val="en-DE" w:eastAsia="en-DE"/>
+              </w:rPr>
+            </w:pPr>
+            <w:r>
+              <w:rPr>
+                <w:rFonts w:ascii="Times New Roman" w:eastAsia="Times New Roman" w:hAnsi="Times New Roman" w:cs="Times New Roman"/>
+                <w:b/>
+                <w:bCs/>
+                <w:lang w:val="en-DE" w:eastAsia="en-DE"/>
+              </w:rPr>
+              <w:t xml:space="preserve">Median Income </w:t>
+            </w:r>
+          </w:p>
+        </w:tc>
+      </w:tr>
+      <w:tr>
+        <w:tc>
+          <w:tcPr>
+            <w:tcW w:w="0" w:type="auto"/>
+            <w:hideMark/>
+          </w:tcPr>
+          <w:p>
+            <w:pPr>
+              <w:jc w:val="left"/>
+              <w:rPr>
+                <w:rFonts w:ascii="Times New Roman" w:eastAsia="Times New Roman" w:hAnsi="Times New Roman" w:cs="Times New Roman"/>
+                <w:lang w:val="en-DE" w:eastAsia="en-DE"/>
+              </w:rPr>
+            </w:pPr>
+            <w:r>
+              <w:rPr>
+                <w:rFonts w:ascii="Times New Roman" w:eastAsia="Times New Roman" w:hAnsi="Times New Roman" w:cs="Times New Roman"/>
+                <w:lang w:val="en-DE" w:eastAsia="en-DE"/>
+              </w:rPr>
+              <w:t xml:space="preserve">Norwalk </w:t>
+            </w:r>
+          </w:p>
+        </w:tc>
+        <w:tc>
+          <w:tcPr>
+            <w:tcW w:w="0" w:type="auto"/>
+            <w:hideMark/>
+          </w:tcPr>
+          <w:p>
+            <w:pPr>
+              <w:jc w:val="left"/>
+              <w:rPr>
+                <w:rFonts w:ascii="Times New Roman" w:eastAsia="Times New Roman" w:hAnsi="Times New Roman" w:cs="Times New Roman"/>
+                <w:lang w:val="en-DE" w:eastAsia="en-DE"/>
+              </w:rPr>
+            </w:pPr>
+            <w:r>
+              <w:rPr>
+                <w:rFonts w:ascii="Times New Roman" w:eastAsia="Times New Roman" w:hAnsi="Times New Roman" w:cs="Times New Roman"/>
+                <w:lang w:val="en-DE" w:eastAsia="en-DE"/>
+              </w:rPr>
+              <w:t>105,6</w:t>
+            </w:r>
+            <w:r>
+              <w:rPr>
+                <w:rFonts w:ascii="Times New Roman" w:eastAsia="Times New Roman" w:hAnsi="Times New Roman" w:cs="Times New Roman"/>
+                <w:lang w:val="en-US" w:eastAsia="en-DE"/>
+              </w:rPr>
+              <w:t xml:space="preserve"> </w:t>
+            </w:r>
+            <w:r>
+              <w:rPr>
+                <w:rFonts w:ascii="Times New Roman" w:eastAsia="Times New Roman" w:hAnsi="Times New Roman" w:cs="Times New Roman"/>
+                <w:lang w:val="en-DE" w:eastAsia="en-DE"/>
+              </w:rPr>
+              <w:t xml:space="preserve">K </w:t>
+            </w:r>
+          </w:p>
+        </w:tc>
+        <w:tc>
+          <w:tcPr>
+            <w:tcW w:w="0" w:type="auto"/>
+            <w:hideMark/>
+          </w:tcPr>
+          <w:p>
+            <w:pPr>
+              <w:jc w:val="left"/>
+              <w:rPr>
+                <w:rFonts w:ascii="Times New Roman" w:eastAsia="Times New Roman" w:hAnsi="Times New Roman" w:cs="Times New Roman"/>
+                <w:lang w:val="en-DE" w:eastAsia="en-DE"/>
+              </w:rPr>
+            </w:pPr>
+            <w:r>
+              <w:rPr>
+                <w:rFonts w:ascii="Times New Roman" w:eastAsia="Times New Roman" w:hAnsi="Times New Roman" w:cs="Times New Roman"/>
+                <w:lang w:val="en-DE" w:eastAsia="en-DE"/>
+              </w:rPr>
+              <w:t>70,7</w:t>
+            </w:r>
+            <w:r>
+              <w:rPr>
+                <w:rFonts w:ascii="Times New Roman" w:eastAsia="Times New Roman" w:hAnsi="Times New Roman" w:cs="Times New Roman"/>
+                <w:lang w:val="en-US" w:eastAsia="en-DE"/>
+              </w:rPr>
+              <w:t xml:space="preserve"> </w:t>
+            </w:r>
+            <w:r>
+              <w:rPr>
+                <w:rFonts w:ascii="Times New Roman" w:eastAsia="Times New Roman" w:hAnsi="Times New Roman" w:cs="Times New Roman"/>
+                <w:lang w:val="en-DE" w:eastAsia="en-DE"/>
+              </w:rPr>
+              <w:t xml:space="preserve">K </w:t>
+            </w:r>
+          </w:p>
+        </w:tc>
+      </w:tr>
+      <w:tr>
+        <w:tc>
+          <w:tcPr>
+            <w:tcW w:w="0" w:type="auto"/>
+            <w:hideMark/>
+          </w:tcPr>
+          <w:p>
+            <w:pPr>
+              <w:jc w:val="left"/>
+              <w:rPr>
+                <w:rFonts w:ascii="Times New Roman" w:eastAsia="Times New Roman" w:hAnsi="Times New Roman" w:cs="Times New Roman"/>
+                <w:lang w:val="en-DE" w:eastAsia="en-DE"/>
+              </w:rPr>
+            </w:pPr>
+            <w:r>
+              <w:rPr>
+                <w:rFonts w:ascii="Times New Roman" w:eastAsia="Times New Roman" w:hAnsi="Times New Roman" w:cs="Times New Roman"/>
+                <w:lang w:val="en-DE" w:eastAsia="en-DE"/>
+              </w:rPr>
+              <w:t xml:space="preserve">Lake View Terrace, Sylmar </w:t>
+            </w:r>
+          </w:p>
+        </w:tc>
+        <w:tc>
+          <w:tcPr>
+            <w:tcW w:w="0" w:type="auto"/>
+            <w:hideMark/>
+          </w:tcPr>
+          <w:p>
+            <w:pPr>
+              <w:jc w:val="left"/>
+              <w:rPr>
+                <w:rFonts w:ascii="Times New Roman" w:eastAsia="Times New Roman" w:hAnsi="Times New Roman" w:cs="Times New Roman"/>
+                <w:lang w:val="en-DE" w:eastAsia="en-DE"/>
+              </w:rPr>
+            </w:pPr>
+            <w:r>
+              <w:rPr>
+                <w:rFonts w:ascii="Times New Roman" w:eastAsia="Times New Roman" w:hAnsi="Times New Roman" w:cs="Times New Roman"/>
+                <w:lang w:val="en-DE" w:eastAsia="en-DE"/>
+              </w:rPr>
+              <w:t>91,7</w:t>
+            </w:r>
+            <w:r>
+              <w:rPr>
+                <w:rFonts w:ascii="Times New Roman" w:eastAsia="Times New Roman" w:hAnsi="Times New Roman" w:cs="Times New Roman"/>
+                <w:lang w:val="en-US" w:eastAsia="en-DE"/>
+              </w:rPr>
+              <w:t xml:space="preserve"> </w:t>
+            </w:r>
+            <w:r>
+              <w:rPr>
+                <w:rFonts w:ascii="Times New Roman" w:eastAsia="Times New Roman" w:hAnsi="Times New Roman" w:cs="Times New Roman"/>
+                <w:lang w:val="en-DE" w:eastAsia="en-DE"/>
+              </w:rPr>
+              <w:t xml:space="preserve">K </w:t>
+            </w:r>
+          </w:p>
+        </w:tc>
+        <w:tc>
+          <w:tcPr>
+            <w:tcW w:w="0" w:type="auto"/>
+            <w:hideMark/>
+          </w:tcPr>
+          <w:p>
+            <w:pPr>
+              <w:jc w:val="left"/>
+              <w:rPr>
+                <w:rFonts w:ascii="Times New Roman" w:eastAsia="Times New Roman" w:hAnsi="Times New Roman" w:cs="Times New Roman"/>
+                <w:lang w:val="en-DE" w:eastAsia="en-DE"/>
+              </w:rPr>
+            </w:pPr>
+            <w:r>
+              <w:rPr>
+                <w:rFonts w:ascii="Times New Roman" w:eastAsia="Times New Roman" w:hAnsi="Times New Roman" w:cs="Times New Roman"/>
+                <w:lang w:val="en-DE" w:eastAsia="en-DE"/>
+              </w:rPr>
+              <w:t>74</w:t>
+            </w:r>
+            <w:r>
+              <w:rPr>
+                <w:rFonts w:ascii="Times New Roman" w:eastAsia="Times New Roman" w:hAnsi="Times New Roman" w:cs="Times New Roman"/>
+                <w:lang w:val="en-US" w:eastAsia="en-DE"/>
+              </w:rPr>
+              <w:t xml:space="preserve"> </w:t>
+            </w:r>
+            <w:r>
+              <w:rPr>
+                <w:rFonts w:ascii="Times New Roman" w:eastAsia="Times New Roman" w:hAnsi="Times New Roman" w:cs="Times New Roman"/>
+                <w:lang w:val="en-DE" w:eastAsia="en-DE"/>
+              </w:rPr>
+              <w:t>K</w:t>
+            </w:r>
+            <w:r>
+              <w:rPr>
+                <w:rFonts w:ascii="Times New Roman" w:eastAsia="Times New Roman" w:hAnsi="Times New Roman" w:cs="Times New Roman"/>
+                <w:lang w:val="en-US" w:eastAsia="en-DE"/>
+              </w:rPr>
+              <w:t xml:space="preserve"> </w:t>
+            </w:r>
+            <w:r>
+              <w:rPr>
+                <w:rFonts w:ascii="Times New Roman" w:eastAsia="Times New Roman" w:hAnsi="Times New Roman" w:cs="Times New Roman"/>
+                <w:lang w:val="en-DE" w:eastAsia="en-DE"/>
+              </w:rPr>
+              <w:t xml:space="preserve"> </w:t>
+            </w:r>
+          </w:p>
+        </w:tc>
+      </w:tr>
+      <w:tr>
+        <w:tc>
+          <w:tcPr>
+            <w:tcW w:w="0" w:type="auto"/>
+            <w:hideMark/>
+          </w:tcPr>
+          <w:p>
+            <w:pPr>
+              <w:jc w:val="left"/>
+              <w:rPr>
+                <w:rFonts w:ascii="Times New Roman" w:eastAsia="Times New Roman" w:hAnsi="Times New Roman" w:cs="Times New Roman"/>
+                <w:lang w:val="en-DE" w:eastAsia="en-DE"/>
+              </w:rPr>
+            </w:pPr>
+            <w:r>
+              <w:rPr>
+                <w:rFonts w:ascii="Times New Roman" w:eastAsia="Times New Roman" w:hAnsi="Times New Roman" w:cs="Times New Roman"/>
+                <w:lang w:val="en-DE" w:eastAsia="en-DE"/>
+              </w:rPr>
+              <w:t xml:space="preserve">La Puente, Valinda </w:t>
+            </w:r>
+          </w:p>
+        </w:tc>
+        <w:tc>
+          <w:tcPr>
+            <w:tcW w:w="0" w:type="auto"/>
+            <w:hideMark/>
+          </w:tcPr>
+          <w:p>
+            <w:pPr>
+              <w:jc w:val="left"/>
+              <w:rPr>
+                <w:rFonts w:ascii="Times New Roman" w:eastAsia="Times New Roman" w:hAnsi="Times New Roman" w:cs="Times New Roman"/>
+                <w:lang w:val="en-DE" w:eastAsia="en-DE"/>
+              </w:rPr>
+            </w:pPr>
+            <w:r>
+              <w:rPr>
+                <w:rFonts w:ascii="Times New Roman" w:eastAsia="Times New Roman" w:hAnsi="Times New Roman" w:cs="Times New Roman"/>
+                <w:lang w:val="en-DE" w:eastAsia="en-DE"/>
+              </w:rPr>
+              <w:t>85</w:t>
+            </w:r>
+            <w:r>
+              <w:rPr>
+                <w:rFonts w:ascii="Times New Roman" w:eastAsia="Times New Roman" w:hAnsi="Times New Roman" w:cs="Times New Roman"/>
+                <w:lang w:val="en-US" w:eastAsia="en-DE"/>
+              </w:rPr>
+              <w:t xml:space="preserve"> </w:t>
+            </w:r>
+            <w:r>
+              <w:rPr>
+                <w:rFonts w:ascii="Times New Roman" w:eastAsia="Times New Roman" w:hAnsi="Times New Roman" w:cs="Times New Roman"/>
+                <w:lang w:val="en-DE" w:eastAsia="en-DE"/>
+              </w:rPr>
+              <w:t xml:space="preserve">K </w:t>
+            </w:r>
+          </w:p>
+        </w:tc>
+        <w:tc>
+          <w:tcPr>
+            <w:tcW w:w="0" w:type="auto"/>
+            <w:hideMark/>
+          </w:tcPr>
+          <w:p>
+            <w:pPr>
+              <w:jc w:val="left"/>
+              <w:rPr>
+                <w:rFonts w:ascii="Times New Roman" w:eastAsia="Times New Roman" w:hAnsi="Times New Roman" w:cs="Times New Roman"/>
+                <w:lang w:val="en-DE" w:eastAsia="en-DE"/>
+              </w:rPr>
+            </w:pPr>
+            <w:r>
+              <w:rPr>
+                <w:rFonts w:ascii="Times New Roman" w:eastAsia="Times New Roman" w:hAnsi="Times New Roman" w:cs="Times New Roman"/>
+                <w:lang w:val="en-DE" w:eastAsia="en-DE"/>
+              </w:rPr>
+              <w:t>71,2</w:t>
+            </w:r>
+            <w:r>
+              <w:rPr>
+                <w:rFonts w:ascii="Times New Roman" w:eastAsia="Times New Roman" w:hAnsi="Times New Roman" w:cs="Times New Roman"/>
+                <w:lang w:val="en-US" w:eastAsia="en-DE"/>
+              </w:rPr>
+              <w:t xml:space="preserve"> </w:t>
+            </w:r>
+            <w:r>
+              <w:rPr>
+                <w:rFonts w:ascii="Times New Roman" w:eastAsia="Times New Roman" w:hAnsi="Times New Roman" w:cs="Times New Roman"/>
+                <w:lang w:val="en-DE" w:eastAsia="en-DE"/>
+              </w:rPr>
+              <w:t xml:space="preserve">K </w:t>
+            </w:r>
+          </w:p>
+        </w:tc>
+      </w:tr>
+      <w:tr>
+        <w:tc>
+          <w:tcPr>
+            <w:tcW w:w="0" w:type="auto"/>
+            <w:hideMark/>
+          </w:tcPr>
+          <w:p>
+            <w:pPr>
+              <w:jc w:val="left"/>
+              <w:rPr>
+                <w:rFonts w:ascii="Times New Roman" w:eastAsia="Times New Roman" w:hAnsi="Times New Roman" w:cs="Times New Roman"/>
+                <w:lang w:val="en-DE" w:eastAsia="en-DE"/>
+              </w:rPr>
+            </w:pPr>
+            <w:r>
+              <w:rPr>
+                <w:rFonts w:ascii="Times New Roman" w:eastAsia="Times New Roman" w:hAnsi="Times New Roman" w:cs="Times New Roman"/>
+                <w:lang w:val="en-DE" w:eastAsia="en-DE"/>
+              </w:rPr>
+              <w:t xml:space="preserve">Hansen Hills, Pacoima </w:t>
+            </w:r>
+          </w:p>
+        </w:tc>
+        <w:tc>
+          <w:tcPr>
+            <w:tcW w:w="0" w:type="auto"/>
+            <w:hideMark/>
+          </w:tcPr>
+          <w:p>
+            <w:pPr>
+              <w:jc w:val="left"/>
+              <w:rPr>
+                <w:rFonts w:ascii="Times New Roman" w:eastAsia="Times New Roman" w:hAnsi="Times New Roman" w:cs="Times New Roman"/>
+                <w:lang w:val="en-DE" w:eastAsia="en-DE"/>
+              </w:rPr>
+            </w:pPr>
+            <w:r>
+              <w:rPr>
+                <w:rFonts w:ascii="Times New Roman" w:eastAsia="Times New Roman" w:hAnsi="Times New Roman" w:cs="Times New Roman"/>
+                <w:lang w:val="en-DE" w:eastAsia="en-DE"/>
+              </w:rPr>
+              <w:t>104</w:t>
+            </w:r>
+            <w:r>
+              <w:rPr>
+                <w:rFonts w:ascii="Times New Roman" w:eastAsia="Times New Roman" w:hAnsi="Times New Roman" w:cs="Times New Roman"/>
+                <w:lang w:val="en-US" w:eastAsia="en-DE"/>
+              </w:rPr>
+              <w:t xml:space="preserve"> </w:t>
+            </w:r>
+            <w:r>
+              <w:rPr>
+                <w:rFonts w:ascii="Times New Roman" w:eastAsia="Times New Roman" w:hAnsi="Times New Roman" w:cs="Times New Roman"/>
+                <w:lang w:val="en-DE" w:eastAsia="en-DE"/>
+              </w:rPr>
+              <w:t xml:space="preserve">K </w:t>
+            </w:r>
+          </w:p>
+        </w:tc>
+        <w:tc>
+          <w:tcPr>
+            <w:tcW w:w="0" w:type="auto"/>
+            <w:hideMark/>
+          </w:tcPr>
+          <w:p>
+            <w:pPr>
+              <w:keepNext/>
+              <w:jc w:val="left"/>
+              <w:rPr>
+                <w:rFonts w:ascii="Times New Roman" w:eastAsia="Times New Roman" w:hAnsi="Times New Roman" w:cs="Times New Roman"/>
+                <w:lang w:val="en-DE" w:eastAsia="en-DE"/>
+              </w:rPr>
+            </w:pPr>
+            <w:r>
+              <w:rPr>
+                <w:rFonts w:ascii="Times New Roman" w:eastAsia="Times New Roman" w:hAnsi="Times New Roman" w:cs="Times New Roman"/>
+                <w:lang w:val="en-DE" w:eastAsia="en-DE"/>
+              </w:rPr>
+              <w:t>64</w:t>
+            </w:r>
+            <w:r>
+              <w:rPr>
+                <w:rFonts w:ascii="Times New Roman" w:eastAsia="Times New Roman" w:hAnsi="Times New Roman" w:cs="Times New Roman"/>
+                <w:lang w:val="en-US" w:eastAsia="en-DE"/>
+              </w:rPr>
+              <w:t xml:space="preserve"> </w:t>
+            </w:r>
+            <w:r>
+              <w:rPr>
+                <w:rFonts w:ascii="Times New Roman" w:eastAsia="Times New Roman" w:hAnsi="Times New Roman" w:cs="Times New Roman"/>
+                <w:lang w:val="en-DE" w:eastAsia="en-DE"/>
+              </w:rPr>
+              <w:t xml:space="preserve">K </w:t>
+            </w:r>
+          </w:p>
+        </w:tc>
+      </w:tr>
+    </w:tbl>
+    <w:p>
+      <w:pPr>
+        <w:pStyle w:val="Caption"/>
+        <w:rPr>
+          <w:lang w:val="en-US"/>
+        </w:rPr>
+      </w:pPr>
+      <w:r>
+        <w:t xml:space="preserve">Table </w:t>
+      </w:r>
+      <w:fldSimple w:instr=" SEQ Table \* ARABIC ">
+        <w:r>
+          <w:rPr>
+            <w:noProof/>
+          </w:rPr>
+          <w:t>1</w:t>
+        </w:r>
+      </w:fldSimple>
+      <w:r>
+        <w:rPr>
+          <w:lang w:val="en-US"/>
+        </w:rPr>
+        <w:t>- Areas with a good combination of income and population</w:t>
       </w:r>
     </w:p>
     <w:p>
       <w:pPr>
         <w:pStyle w:val="NormalWeb"/>
         <w:jc w:val="both"/>
-      </w:pPr>
-      <w:r>
-        <w:t>By analysing the most recommended food venue categories across the whole</w:t>
-      </w:r>
-      <w:r>
-        <w:br/>
-        <w:t>county, we found that mexican restaurants are by far the most often</w:t>
-      </w:r>
-      <w:r>
-        <w:br/>
-        <w:t>recommended venue. After them pizza places, fast food restaurants,</w:t>
-      </w:r>
-      <w:r>
-        <w:br/>
-        <w:t>chinese restaurants and bakeries follow in that order. To give a</w:t>
-      </w:r>
-      <w:r>
-        <w:br/>
-        <w:t>recommendation for a food venue to open in Norwalk, we can compare the local</w:t>
-      </w:r>
-      <w:r>
-        <w:br/>
-        <w:t>distribution of food venues what was recommended the most in the county. By</w:t>
-      </w:r>
-      <w:r>
-        <w:br/>
-        <w:t>looking at Norwalk we found that there are already many mexican</w:t>
-      </w:r>
-      <w:r>
-        <w:br/>
-        <w:t>restaurants (12) and fast food restaurants (15). Pizza places (7) and</w:t>
-      </w:r>
-      <w:r>
-        <w:br/>
-        <w:t>chinese restaurants (5) area also recommended in a higher number, so</w:t>
-      </w:r>
-      <w:r>
-        <w:br/>
-        <w:t>opening a restaurant in one of those categories would be better, but there</w:t>
-      </w:r>
-      <w:r>
-        <w:br/>
-        <w:t>is still some competition. What stands out is that there is currently</w:t>
-      </w:r>
-      <w:r>
-        <w:br/>
-        <w:t>only one bakery recommended by Foursquare in Norwalk. Looking at the</w:t>
-      </w:r>
-      <w:r>
-        <w:br/>
-        <w:t>distribution of recommendations in the county, bakeries are the fifth</w:t>
-      </w:r>
-      <w:r>
-        <w:br/>
-      </w:r>
+        <w:rPr>
+          <w:lang w:val="en-US"/>
+        </w:rPr>
+      </w:pPr>
       <w:r>
         <w:lastRenderedPageBreak/>
-        <w:t>most recommended venue category. Because of this, I would recommend</w:t>
-      </w:r>
-      <w:r>
-        <w:br/>
-        <w:t xml:space="preserve">opening a bakery in Norwalk, CA to the stakeholders. </w:t>
+        <w:t>These four cities / neighbourhoods seem to be suitable areas, based on their combination of population and median income. We are going to see, if this assumption is confirmed going forward</w:t>
+      </w:r>
+      <w:r>
+        <w:rPr>
+          <w:lang w:val="en-US"/>
+        </w:rPr>
+        <w:t>.</w:t>
       </w:r>
     </w:p>
     <w:p>
       <w:pPr>
         <w:pStyle w:val="NormalWeb"/>
         <w:jc w:val="both"/>
-      </w:pPr>
-      <w:r>
-        <w:t>Purpose of this analysis was to identify a possible area and food venue type</w:t>
-      </w:r>
-      <w:r>
-        <w:br/>
-        <w:t>for a new restaurant in Los Angeles County, CA based on a very limited</w:t>
-      </w:r>
-      <w:r>
-        <w:br/>
-        <w:t>amount of factors. Analysing census data and existing food venues is only</w:t>
-      </w:r>
-      <w:r>
-        <w:br/>
-        <w:t>one part on the way to find a location for opening a new restaurant. Other</w:t>
-      </w:r>
-      <w:r>
-        <w:br/>
-        <w:t>factors that also play a role are for example available spaces, rent</w:t>
-      </w:r>
-      <w:r>
-        <w:br/>
-        <w:t>costs, other venues in the area. This analysis serves as a starting point</w:t>
-      </w:r>
-      <w:r>
-        <w:br/>
-        <w:t>for finding possible locations, but further analysis needs to be done by</w:t>
-      </w:r>
-      <w:r>
-        <w:br/>
-        <w:t xml:space="preserve">the stakeholders. </w:t>
-      </w:r>
-    </w:p>
-    <w:p>
-      <w:pPr>
-        <w:rPr>
-          <w:lang w:val="en-US"/>
-        </w:rPr>
-      </w:pPr>
-    </w:p>
-    <w:p>
-      <w:pPr>
-        <w:pStyle w:val="Heading1"/>
-      </w:pPr>
-      <w:bookmarkStart w:id="5" w:name="_Toc72681477"/>
-      <w:r>
-        <w:t>Conclusion</w:t>
-      </w:r>
-      <w:bookmarkEnd w:id="5"/>
+        <w:rPr>
+          <w:lang w:val="en-US"/>
+        </w:rPr>
+      </w:pPr>
+      <w:r>
+        <w:t>In</w:t>
+      </w:r>
+      <w:r>
+        <w:rPr>
+          <w:lang w:val="en-US"/>
+        </w:rPr>
+        <w:t xml:space="preserve"> </w:t>
+      </w:r>
+      <w:r>
+        <w:rPr>
+          <w:lang w:val="en-US"/>
+        </w:rPr>
+        <w:t>preparation for further analysis</w:t>
+      </w:r>
+      <w:r>
+        <w:t xml:space="preserve">, the most recommended food venue categories in </w:t>
+      </w:r>
+      <w:r>
+        <w:rPr>
+          <w:lang w:val="en-US"/>
+        </w:rPr>
+        <w:t>Los Angeles C</w:t>
+      </w:r>
+      <w:proofErr w:type="spellStart"/>
+      <w:r>
+        <w:t>ounty</w:t>
+      </w:r>
+      <w:proofErr w:type="spellEnd"/>
+      <w:r>
+        <w:rPr>
+          <w:lang w:val="en-US"/>
+        </w:rPr>
+        <w:t xml:space="preserve"> were identified</w:t>
+      </w:r>
+      <w:r>
+        <w:rPr>
+          <w:lang w:val="en-US"/>
+        </w:rPr>
+        <w:t>, using the Foursquare API.</w:t>
+      </w:r>
+      <w:r>
+        <w:rPr>
+          <w:lang w:val="en-US"/>
+        </w:rPr>
+        <w:t xml:space="preserve"> </w:t>
+      </w:r>
+      <w:r>
+        <w:rPr>
+          <w:lang w:val="en-US"/>
+        </w:rPr>
+        <w:t>This was done by going through all available postal codes and querying up to 50 of the most recommended food venues in every area (sorted by their popularity) in a 1 km radiu</w:t>
+      </w:r>
+      <w:r>
+        <w:rPr>
+          <w:lang w:val="en-US"/>
+        </w:rPr>
+        <w:t>s. The food venues were then grouped by their category, to see which are most often recommended.</w:t>
+      </w:r>
+      <w:r>
+        <w:rPr>
+          <w:lang w:val="en-US"/>
+        </w:rPr>
+        <w:t xml:space="preserve"> </w:t>
+      </w:r>
+    </w:p>
+    <w:p>
+      <w:pPr>
+        <w:pStyle w:val="NormalWeb"/>
+        <w:keepNext/>
+        <w:jc w:val="both"/>
+      </w:pPr>
+      <w:r>
+        <w:rPr>
+          <w:noProof/>
+        </w:rPr>
+        <w:drawing>
+          <wp:inline distT="0" distB="0" distL="0" distR="0" wp14:anchorId="303D241A" wp14:editId="63610DB2">
+            <wp:extent cx="5759450" cy="3328670"/>
+            <wp:effectExtent l="0" t="0" r="0" b="5080"/>
+            <wp:docPr id="5" name="Picture 5"/>
+            <wp:cNvGraphicFramePr>
+              <a:graphicFrameLocks xmlns:a="http://schemas.openxmlformats.org/drawingml/2006/main" noChangeAspect="1"/>
+            </wp:cNvGraphicFramePr>
+            <a:graphic xmlns:a="http://schemas.openxmlformats.org/drawingml/2006/main">
+              <a:graphicData uri="http://schemas.openxmlformats.org/drawingml/2006/picture">
+                <pic:pic xmlns:pic="http://schemas.openxmlformats.org/drawingml/2006/picture">
+                  <pic:nvPicPr>
+                    <pic:cNvPr id="0" name="Picture 3"/>
+                    <pic:cNvPicPr>
+                      <a:picLocks noChangeAspect="1" noChangeArrowheads="1"/>
+                    </pic:cNvPicPr>
+                  </pic:nvPicPr>
+                  <pic:blipFill>
+                    <a:blip r:embed="rId12" cstate="print">
+                      <a:extLst>
+                        <a:ext uri="{28A0092B-C50C-407E-A947-70E740481C1C}">
+                          <a14:useLocalDpi xmlns:a14="http://schemas.microsoft.com/office/drawing/2010/main" val="0"/>
+                        </a:ext>
+                      </a:extLst>
+                    </a:blip>
+                    <a:srcRect/>
+                    <a:stretch>
+                      <a:fillRect/>
+                    </a:stretch>
+                  </pic:blipFill>
+                  <pic:spPr bwMode="auto">
+                    <a:xfrm>
+                      <a:off x="0" y="0"/>
+                      <a:ext cx="5759450" cy="3328670"/>
+                    </a:xfrm>
+                    <a:prstGeom prst="rect">
+                      <a:avLst/>
+                    </a:prstGeom>
+                    <a:noFill/>
+                    <a:ln>
+                      <a:noFill/>
+                    </a:ln>
+                  </pic:spPr>
+                </pic:pic>
+              </a:graphicData>
+            </a:graphic>
+          </wp:inline>
+        </w:drawing>
+      </w:r>
+    </w:p>
+    <w:p>
+      <w:pPr>
+        <w:pStyle w:val="Caption"/>
+        <w:rPr>
+          <w:lang w:val="en-US"/>
+        </w:rPr>
+      </w:pPr>
+      <w:r>
+        <w:t xml:space="preserve">Figure </w:t>
+      </w:r>
+      <w:fldSimple w:instr=" SEQ Figure \* ARABIC ">
+        <w:r>
+          <w:rPr>
+            <w:noProof/>
+          </w:rPr>
+          <w:t>5</w:t>
+        </w:r>
+      </w:fldSimple>
+      <w:r>
+        <w:rPr>
+          <w:lang w:val="en-US"/>
+        </w:rPr>
+        <w:t xml:space="preserve">- Distribution of </w:t>
+      </w:r>
+      <w:proofErr w:type="spellStart"/>
+      <w:r>
+        <w:rPr>
+          <w:lang w:val="en-US"/>
+        </w:rPr>
+        <w:t>recommmended</w:t>
+      </w:r>
+      <w:proofErr w:type="spellEnd"/>
+      <w:r>
+        <w:rPr>
+          <w:lang w:val="en-US"/>
+        </w:rPr>
+        <w:t xml:space="preserve"> Food Venue Categories</w:t>
+      </w:r>
+    </w:p>
+    <w:p>
+      <w:pPr>
+        <w:rPr>
+          <w:lang w:val="en-US"/>
+        </w:rPr>
+      </w:pPr>
+      <w:r>
+        <w:rPr>
+          <w:lang w:val="en-US"/>
+        </w:rPr>
+        <w:t>Mexican restaurants are by far the most often recommended type of food venue</w:t>
+      </w:r>
+      <w:r>
+        <w:rPr>
+          <w:lang w:val="en-US"/>
+        </w:rPr>
+        <w:t xml:space="preserve"> in Los Angeles County, CA</w:t>
+      </w:r>
+      <w:r>
+        <w:rPr>
+          <w:lang w:val="en-US"/>
+        </w:rPr>
+        <w:t xml:space="preserve">. They are followed in some distance by pizza places, fast food and Chinese restaurants and bakeries. </w:t>
+      </w:r>
+    </w:p>
+    <w:p>
+      <w:pPr>
+        <w:rPr>
+          <w:lang w:val="en-US"/>
+        </w:rPr>
+      </w:pPr>
+    </w:p>
+    <w:p>
+      <w:pPr>
+        <w:rPr>
+          <w:lang w:val="en-US"/>
+        </w:rPr>
+      </w:pPr>
+      <w:r>
+        <w:rPr>
+          <w:lang w:val="en-US"/>
+        </w:rPr>
+        <w:t>The exact numbers of the top 10 categories are:</w:t>
+      </w:r>
+    </w:p>
+    <w:p>
+      <w:pPr>
+        <w:jc w:val="left"/>
+        <w:rPr>
+          <w:lang w:val="en-US"/>
+        </w:rPr>
+      </w:pPr>
+    </w:p>
+    <w:p>
+      <w:pPr>
+        <w:keepNext/>
+        <w:jc w:val="left"/>
+      </w:pPr>
+      <w:r>
+        <w:rPr>
+          <w:lang w:val="en-US"/>
+        </w:rPr>
+        <w:drawing>
+          <wp:inline distT="0" distB="0" distL="0" distR="0" wp14:anchorId="61AE20B4" wp14:editId="70297327">
+            <wp:extent cx="2181529" cy="2057687"/>
+            <wp:effectExtent l="0" t="0" r="9525" b="0"/>
+            <wp:docPr id="6" name="Picture 6"/>
+            <wp:cNvGraphicFramePr>
+              <a:graphicFrameLocks xmlns:a="http://schemas.openxmlformats.org/drawingml/2006/main" noChangeAspect="1"/>
+            </wp:cNvGraphicFramePr>
+            <a:graphic xmlns:a="http://schemas.openxmlformats.org/drawingml/2006/main">
+              <a:graphicData uri="http://schemas.openxmlformats.org/drawingml/2006/picture">
+                <pic:pic xmlns:pic="http://schemas.openxmlformats.org/drawingml/2006/picture">
+                  <pic:nvPicPr>
+                    <pic:cNvPr id="1" name=""/>
+                    <pic:cNvPicPr/>
+                  </pic:nvPicPr>
+                  <pic:blipFill>
+                    <a:blip r:embed="rId13"/>
+                    <a:stretch>
+                      <a:fillRect/>
+                    </a:stretch>
+                  </pic:blipFill>
+                  <pic:spPr>
+                    <a:xfrm>
+                      <a:off x="0" y="0"/>
+                      <a:ext cx="2181529" cy="2057687"/>
+                    </a:xfrm>
+                    <a:prstGeom prst="rect">
+                      <a:avLst/>
+                    </a:prstGeom>
+                  </pic:spPr>
+                </pic:pic>
+              </a:graphicData>
+            </a:graphic>
+          </wp:inline>
+        </w:drawing>
+      </w:r>
+    </w:p>
+    <w:p>
+      <w:pPr>
+        <w:pStyle w:val="Caption"/>
+        <w:jc w:val="left"/>
+      </w:pPr>
+      <w:r>
+        <w:t xml:space="preserve">Figure </w:t>
+      </w:r>
+      <w:fldSimple w:instr=" SEQ Figure \* ARABIC ">
+        <w:r>
+          <w:rPr>
+            <w:noProof/>
+          </w:rPr>
+          <w:t>6</w:t>
+        </w:r>
+      </w:fldSimple>
+      <w:r>
+        <w:rPr>
+          <w:lang w:val="en-US"/>
+        </w:rPr>
+        <w:t>- Top 10 Food Venue Categories</w:t>
+      </w:r>
+    </w:p>
+    <w:p>
+      <w:pPr>
+        <w:jc w:val="left"/>
+        <w:rPr>
+          <w:lang w:val="en-US"/>
+        </w:rPr>
+      </w:pPr>
+      <w:r>
+        <w:rPr>
+          <w:lang w:val="en-US"/>
+        </w:rPr>
+        <w:t xml:space="preserve"> </w:t>
+      </w:r>
+      <w:r>
+        <w:rPr>
+          <w:lang w:val="en-US"/>
+        </w:rPr>
+        <w:br w:type="page"/>
+      </w:r>
+    </w:p>
+    <w:p>
+      <w:pPr>
+        <w:rPr>
+          <w:lang w:val="en-US"/>
+        </w:rPr>
+      </w:pPr>
+    </w:p>
+    <w:p>
+      <w:pPr>
+        <w:rPr>
+          <w:lang w:val="en-US"/>
+        </w:rPr>
+      </w:pPr>
+    </w:p>
+    <w:p>
+      <w:pPr>
+        <w:pStyle w:val="Heading2"/>
+        <w:numPr>
+          <w:ilvl w:val="1"/>
+          <w:numId w:val="2"/>
+        </w:numPr>
+        <w:rPr>
+          <w:lang w:val="en-US"/>
+        </w:rPr>
+      </w:pPr>
+      <w:r>
+        <w:rPr>
+          <w:lang w:val="en-US"/>
+        </w:rPr>
+        <w:t>Clustering the Dataset</w:t>
+      </w:r>
     </w:p>
     <w:p>
       <w:pPr>
@@ -2681,57 +3558,71 @@
         <w:pStyle w:val="NormalWeb"/>
         <w:jc w:val="both"/>
       </w:pPr>
-      <w:r>
-        <w:t>The purpose of this project was to find a possible location for a new</w:t>
-      </w:r>
-      <w:r>
-        <w:br/>
-        <w:t>restaurant in Los Angeles County, CA. The desire from the stakeholders was</w:t>
-      </w:r>
-      <w:r>
-        <w:br/>
-        <w:t>to identify locations that offer a good balance between median income and</w:t>
-      </w:r>
-      <w:r>
-        <w:br/>
-        <w:t>number of inhabitants, although income shall be rated slightly more important</w:t>
-      </w:r>
-      <w:r>
-        <w:br/>
-        <w:t>than population. In addition, the idea was to identify possible food</w:t>
-      </w:r>
-      <w:r>
-        <w:br/>
-        <w:t>venue categories by comparing recommended venues across the country with the</w:t>
-      </w:r>
-      <w:r>
-        <w:br/>
-        <w:t>local venues in the different areas. So for this there were census and</w:t>
-      </w:r>
-      <w:r>
-        <w:br/>
-        <w:t>income data combined to identify areas that fit the criteria. A clustering</w:t>
-      </w:r>
-      <w:r>
-        <w:br/>
-        <w:t>was performed, to group the communities in Los Angeles County using their</w:t>
-      </w:r>
-      <w:r>
-        <w:br/>
-        <w:t>income and population. Then the cluster was chosen that fit the former</w:t>
-      </w:r>
-      <w:r>
-        <w:br/>
-        <w:t>mentioned criteria the most. From this cluster the top 3 areas were chosen,</w:t>
-      </w:r>
-      <w:r>
-        <w:br/>
-        <w:t>that had the best balance between income and population. This way the best</w:t>
-      </w:r>
-      <w:r>
-        <w:br/>
-        <w:t xml:space="preserve">three candidates for a new restaurant location were identified. </w:t>
-      </w:r>
+    </w:p>
+    <w:p>
+      <w:pPr>
+        <w:pStyle w:val="Heading2"/>
+        <w:ind w:left="720" w:hanging="720"/>
+        <w:rPr>
+          <w:lang w:val="en-US"/>
+        </w:rPr>
+      </w:pPr>
+      <w:r>
+        <w:rPr>
+          <w:lang w:val="en-US"/>
+        </w:rPr>
+        <w:t>3.3</w:t>
+      </w:r>
+      <w:r>
+        <w:rPr>
+          <w:lang w:val="en-US"/>
+        </w:rPr>
+        <w:tab/>
+        <w:t xml:space="preserve">Selecting a Cluster and analyzing the local Conditions in selected </w:t>
+      </w:r>
+      <w:proofErr w:type="gramStart"/>
+      <w:r>
+        <w:rPr>
+          <w:lang w:val="en-US"/>
+        </w:rPr>
+        <w:t>Areas</w:t>
+      </w:r>
+      <w:proofErr w:type="gramEnd"/>
+    </w:p>
+    <w:p/>
+    <w:p>
+      <w:pPr>
+        <w:rPr>
+          <w:lang w:val="en-US"/>
+        </w:rPr>
+      </w:pPr>
+    </w:p>
+    <w:p>
+      <w:pPr>
+        <w:rPr>
+          <w:lang w:val="en-US"/>
+        </w:rPr>
+      </w:pPr>
+    </w:p>
+    <w:p>
+      <w:pPr>
+        <w:pStyle w:val="Heading1"/>
+      </w:pPr>
+      <w:bookmarkStart w:id="5" w:name="_Toc72683251"/>
+      <w:r>
+        <w:t xml:space="preserve">Results and </w:t>
+      </w:r>
+      <w:r>
+        <w:t>Discussion</w:t>
+      </w:r>
+      <w:bookmarkEnd w:id="5"/>
+    </w:p>
+    <w:p>
+      <w:pPr>
+        <w:rPr>
+          <w:lang w:val="en-US"/>
+        </w:rPr>
+      </w:pPr>
     </w:p>
     <w:p>
       <w:pPr>
@@ -2739,23 +3630,35 @@
         <w:jc w:val="both"/>
       </w:pPr>
       <w:r>
-        <w:t>The next step was to analyze the local food venue categories. For this the</w:t>
-      </w:r>
-      <w:r>
-        <w:br/>
-        <w:t>local venues in a 4 km radius were identified and grouped. This grouping was</w:t>
-      </w:r>
-      <w:r>
-        <w:br/>
-        <w:t>then compared with the distribution of the most recommended food venue</w:t>
-      </w:r>
-      <w:r>
-        <w:br/>
-        <w:t>categories across the whole county. In doing so, opportunities for new</w:t>
-      </w:r>
-      <w:r>
-        <w:br/>
-        <w:t xml:space="preserve">restaurants in any of the three chosen communities have been identified. </w:t>
+        <w:t>Our analysis shows that there is a high variability in population, income</w:t>
+      </w:r>
+      <w:r>
+        <w:br/>
+        <w:t>and median age in the different areas of Los Angeles County, CA. So it was</w:t>
+      </w:r>
+      <w:r>
+        <w:br/>
+        <w:t>possible to identify multiple areas that fit the criteria of a relatively high</w:t>
+      </w:r>
+      <w:r>
+        <w:br/>
+        <w:t>median income and a high population. Using census and income data of all</w:t>
+      </w:r>
+      <w:r>
+        <w:br/>
+        <w:t>areas in Los Angeles County, we did a clustering to identify similar areas.</w:t>
+      </w:r>
+      <w:r>
+        <w:br/>
+        <w:t>By analysing the formed clusters there have been three areas identified</w:t>
+      </w:r>
+      <w:r>
+        <w:br/>
+        <w:t>that fit the criteria best. Norwalk, Lake View Terrace in Sylmar and Hansen</w:t>
+      </w:r>
+      <w:r>
+        <w:br/>
+        <w:t xml:space="preserve">Hills in Pacoima. </w:t>
       </w:r>
     </w:p>
     <w:p>
@@ -2764,6 +3667,246 @@
         <w:jc w:val="both"/>
       </w:pPr>
       <w:r>
+        <w:t>They are slightly different in income, population and age and also very</w:t>
+      </w:r>
+      <w:r>
+        <w:br/>
+        <w:t>different in their local distribution of available food venues. The final</w:t>
+      </w:r>
+      <w:r>
+        <w:br/>
+        <w:t>area could be picked on which of these factors matters to the stakeholders</w:t>
+      </w:r>
+      <w:r>
+        <w:br/>
+        <w:t>most. I will pick Norwalk as the final area for a food venue, because it</w:t>
+      </w:r>
+      <w:r>
+        <w:br/>
+        <w:t>offers the best combination of a high population and a good income out</w:t>
+      </w:r>
+      <w:r>
+        <w:br/>
+        <w:t xml:space="preserve">of these three areas. </w:t>
+      </w:r>
+    </w:p>
+    <w:p>
+      <w:pPr>
+        <w:pStyle w:val="NormalWeb"/>
+        <w:jc w:val="both"/>
+      </w:pPr>
+      <w:r>
+        <w:t>By analysing the most recommended food venue categories across the whole</w:t>
+      </w:r>
+      <w:r>
+        <w:br/>
+        <w:t>county, we found that mexican restaurants are by far the most often</w:t>
+      </w:r>
+      <w:r>
+        <w:br/>
+        <w:t>recommended venue. After them pizza places, fast food restaurants,</w:t>
+      </w:r>
+      <w:r>
+        <w:br/>
+        <w:t>chinese restaurants and bakeries follow in that order. To give a</w:t>
+      </w:r>
+      <w:r>
+        <w:br/>
+        <w:t>recommendation for a food venue to open in Norwalk, we can compare the local</w:t>
+      </w:r>
+      <w:r>
+        <w:br/>
+        <w:t>distribution of food venues what was recommended the most in the county. By</w:t>
+      </w:r>
+      <w:r>
+        <w:br/>
+        <w:t>looking at Norwalk we found that there are already many mexican</w:t>
+      </w:r>
+      <w:r>
+        <w:br/>
+        <w:t>restaurants (12) and fast food restaurants (15). Pizza places (7) and</w:t>
+      </w:r>
+      <w:r>
+        <w:br/>
+        <w:t>chinese restaurants (5) area also recommended in a higher number, so</w:t>
+      </w:r>
+      <w:r>
+        <w:br/>
+        <w:t>opening a restaurant in one of those categories would be better, but there</w:t>
+      </w:r>
+      <w:r>
+        <w:br/>
+        <w:t>is still some competition. What stands out is that there is currently</w:t>
+      </w:r>
+      <w:r>
+        <w:br/>
+        <w:t>only one bakery recommended by Foursquare in Norwalk. Looking at the</w:t>
+      </w:r>
+      <w:r>
+        <w:br/>
+        <w:t>distribution of recommendations in the county, bakeries are the fifth</w:t>
+      </w:r>
+      <w:r>
+        <w:br/>
+        <w:t>most recommended venue category. Because of this, I would recommend</w:t>
+      </w:r>
+      <w:r>
+        <w:br/>
+        <w:t xml:space="preserve">opening a bakery in Norwalk, CA to the stakeholders. </w:t>
+      </w:r>
+    </w:p>
+    <w:p>
+      <w:pPr>
+        <w:pStyle w:val="NormalWeb"/>
+        <w:jc w:val="both"/>
+      </w:pPr>
+      <w:r>
+        <w:t>Purpose of this analysis was to identify a possible area and food venue type</w:t>
+      </w:r>
+      <w:r>
+        <w:br/>
+        <w:t>for a new restaurant in Los Angeles County, CA based on a very limited</w:t>
+      </w:r>
+      <w:r>
+        <w:br/>
+        <w:t>amount of factors. Analysing census data and existing food venues is only</w:t>
+      </w:r>
+      <w:r>
+        <w:br/>
+      </w:r>
+      <w:r>
+        <w:lastRenderedPageBreak/>
+        <w:t>one part on the way to find a location for opening a new restaurant. Other</w:t>
+      </w:r>
+      <w:r>
+        <w:br/>
+        <w:t>factors that also play a role are for example available spaces, rent</w:t>
+      </w:r>
+      <w:r>
+        <w:br/>
+        <w:t>costs, other venues in the area. This analysis serves as a starting point</w:t>
+      </w:r>
+      <w:r>
+        <w:br/>
+        <w:t>for finding possible locations, but further analysis needs to be done by</w:t>
+      </w:r>
+      <w:r>
+        <w:br/>
+        <w:t xml:space="preserve">the stakeholders. </w:t>
+      </w:r>
+    </w:p>
+    <w:p>
+      <w:pPr>
+        <w:rPr>
+          <w:lang w:val="en-US"/>
+        </w:rPr>
+      </w:pPr>
+    </w:p>
+    <w:p>
+      <w:pPr>
+        <w:pStyle w:val="Heading1"/>
+      </w:pPr>
+      <w:bookmarkStart w:id="6" w:name="_Toc72683252"/>
+      <w:r>
+        <w:t>Conclusion</w:t>
+      </w:r>
+      <w:bookmarkEnd w:id="6"/>
+    </w:p>
+    <w:p>
+      <w:pPr>
+        <w:rPr>
+          <w:lang w:val="en-US"/>
+        </w:rPr>
+      </w:pPr>
+    </w:p>
+    <w:p>
+      <w:pPr>
+        <w:pStyle w:val="NormalWeb"/>
+        <w:jc w:val="both"/>
+      </w:pPr>
+      <w:r>
+        <w:t>The purpose of this project was to find a possible location for a new</w:t>
+      </w:r>
+      <w:r>
+        <w:br/>
+        <w:t>restaurant in Los Angeles County, CA. The desire from the stakeholders was</w:t>
+      </w:r>
+      <w:r>
+        <w:br/>
+        <w:t>to identify locations that offer a good balance between median income and</w:t>
+      </w:r>
+      <w:r>
+        <w:br/>
+        <w:t>number of inhabitants, although income shall be rated slightly more important</w:t>
+      </w:r>
+      <w:r>
+        <w:br/>
+        <w:t>than population. In addition, the idea was to identify possible food</w:t>
+      </w:r>
+      <w:r>
+        <w:br/>
+        <w:t>venue categories by comparing recommended venues across the country with the</w:t>
+      </w:r>
+      <w:r>
+        <w:br/>
+        <w:t>local venues in the different areas. So for this there were census and</w:t>
+      </w:r>
+      <w:r>
+        <w:br/>
+        <w:t>income data combined to identify areas that fit the criteria. A clustering</w:t>
+      </w:r>
+      <w:r>
+        <w:br/>
+        <w:t>was performed, to group the communities in Los Angeles County using their</w:t>
+      </w:r>
+      <w:r>
+        <w:br/>
+        <w:t>income and population. Then the cluster was chosen that fit the former</w:t>
+      </w:r>
+      <w:r>
+        <w:br/>
+        <w:t>mentioned criteria the most. From this cluster the top 3 areas were chosen,</w:t>
+      </w:r>
+      <w:r>
+        <w:br/>
+        <w:t>that had the best balance between income and population. This way the best</w:t>
+      </w:r>
+      <w:r>
+        <w:br/>
+        <w:t xml:space="preserve">three candidates for a new restaurant location were identified. </w:t>
+      </w:r>
+    </w:p>
+    <w:p>
+      <w:pPr>
+        <w:pStyle w:val="NormalWeb"/>
+        <w:jc w:val="both"/>
+      </w:pPr>
+      <w:r>
+        <w:t>The next step was to analyze the local food venue categories. For this the</w:t>
+      </w:r>
+      <w:r>
+        <w:br/>
+        <w:t>local venues in a 4 km radius were identified and grouped. This grouping was</w:t>
+      </w:r>
+      <w:r>
+        <w:br/>
+        <w:t>then compared with the distribution of the most recommended food venue</w:t>
+      </w:r>
+      <w:r>
+        <w:br/>
+        <w:t>categories across the whole county. In doing so, opportunities for new</w:t>
+      </w:r>
+      <w:r>
+        <w:br/>
+        <w:t xml:space="preserve">restaurants in any of the three chosen communities have been identified. </w:t>
+      </w:r>
+    </w:p>
+    <w:p>
+      <w:pPr>
+        <w:pStyle w:val="NormalWeb"/>
+        <w:jc w:val="both"/>
+      </w:pPr>
+      <w:r>
         <w:t>The final decision can be made by the stakeholders, based on the</w:t>
       </w:r>
       <w:r>
@@ -2791,9 +3934,9 @@
       </w:pPr>
     </w:p>
     <w:sectPr>
-      <w:headerReference w:type="default" r:id="rId11"/>
-      <w:footerReference w:type="even" r:id="rId12"/>
-      <w:footerReference w:type="default" r:id="rId13"/>
+      <w:headerReference w:type="default" r:id="rId14"/>
+      <w:footerReference w:type="even" r:id="rId15"/>
+      <w:footerReference w:type="default" r:id="rId16"/>
       <w:pgSz w:w="11906" w:h="16838"/>
       <w:pgMar w:top="1134" w:right="1418" w:bottom="1134" w:left="1418" w:header="709" w:footer="709" w:gutter="0"/>
       <w:pgNumType w:fmt="numberInDash" w:start="0"/>
@@ -2805,7 +3948,7 @@
 </file>
 
 <file path=word/endnotes.xml><?xml version="1.0" encoding="utf-8"?>
-<w:endnotes xmlns:wpc="http://schemas.microsoft.com/office/word/2010/wordprocessingCanvas" xmlns:cx="http://schemas.microsoft.com/office/drawing/2014/chartex" xmlns:cx1="http://schemas.microsoft.com/office/drawing/2015/9/8/chartex" xmlns:cx2="http://schemas.microsoft.com/office/drawing/2015/10/21/chartex" xmlns:cx3="http://schemas.microsoft.com/office/drawing/2016/5/9/chartex" xmlns:cx4="http://schemas.microsoft.com/office/drawing/2016/5/10/chartex" xmlns:cx5="http://schemas.microsoft.com/office/drawing/2016/5/11/chartex" xmlns:cx6="http://schemas.microsoft.com/office/drawing/2016/5/12/chartex" xmlns:cx7="http://schemas.microsoft.com/office/drawing/2016/5/13/chartex" xmlns:cx8="http://schemas.microsoft.com/office/drawing/2016/5/14/chartex" xmlns:mc="http://schemas.openxmlformats.org/markup-compatibility/2006" xmlns:aink="http://schemas.microsoft.com/office/drawing/2016/ink" xmlns:am3d="http://schemas.microsoft.com/office/drawing/2017/model3d" xmlns:o="urn:schemas-microsoft-com:office:office" xmlns:r="http://schemas.openxmlformats.org/officeDocument/2006/relationships" xmlns:m="http://schemas.openxmlformats.org/officeDocument/2006/math" xmlns:v="urn:schemas-microsoft-com:vml" xmlns:wp14="http://schemas.microsoft.com/office/word/2010/wordprocessingDrawing" xmlns:wp="http://schemas.openxmlformats.org/drawingml/2006/wordprocessingDrawing" xmlns:w10="urn:schemas-microsoft-com:office:word" xmlns:w="http://schemas.openxmlformats.org/wordprocessingml/2006/main" xmlns:w14="http://schemas.microsoft.com/office/word/2010/wordml" xmlns:w15="http://schemas.microsoft.com/office/word/2012/wordml" xmlns:w16cex="http://schemas.microsoft.com/office/word/2018/wordml/cex" xmlns:w16cid="http://schemas.microsoft.com/office/word/2016/wordml/cid" xmlns:w16="http://schemas.microsoft.com/office/word/2018/wordml" xmlns:w16se="http://schemas.microsoft.com/office/word/2015/wordml/symex" xmlns:wpg="http://schemas.microsoft.com/office/word/2010/wordprocessingGroup" xmlns:wpi="http://schemas.microsoft.com/office/word/2010/wordprocessingInk" xmlns:wne="http://schemas.microsoft.com/office/word/2006/wordml" xmlns:wps="http://schemas.microsoft.com/office/word/2010/wordprocessingShape" mc:Ignorable="w14 w15 w16se w16cid w16 w16cex wp14">
+<w:endnotes xmlns:wpc="http://schemas.microsoft.com/office/word/2010/wordprocessingCanvas" xmlns:cx="http://schemas.microsoft.com/office/drawing/2014/chartex" xmlns:cx1="http://schemas.microsoft.com/office/drawing/2015/9/8/chartex" xmlns:cx2="http://schemas.microsoft.com/office/drawing/2015/10/21/chartex" xmlns:cx3="http://schemas.microsoft.com/office/drawing/2016/5/9/chartex" xmlns:cx4="http://schemas.microsoft.com/office/drawing/2016/5/10/chartex" xmlns:cx5="http://schemas.microsoft.com/office/drawing/2016/5/11/chartex" xmlns:cx6="http://schemas.microsoft.com/office/drawing/2016/5/12/chartex" xmlns:cx7="http://schemas.microsoft.com/office/drawing/2016/5/13/chartex" xmlns:cx8="http://schemas.microsoft.com/office/drawing/2016/5/14/chartex" xmlns:mc="http://schemas.openxmlformats.org/markup-compatibility/2006" xmlns:aink="http://schemas.microsoft.com/office/drawing/2016/ink" xmlns:am3d="http://schemas.microsoft.com/office/drawing/2017/model3d" xmlns:o="urn:schemas-microsoft-com:office:office" xmlns:r="http://schemas.openxmlformats.org/officeDocument/2006/relationships" xmlns:m="http://schemas.openxmlformats.org/officeDocument/2006/math" xmlns:v="urn:schemas-microsoft-com:vml" xmlns:wp14="http://schemas.microsoft.com/office/word/2010/wordprocessingDrawing" xmlns:wp="http://schemas.openxmlformats.org/drawingml/2006/wordprocessingDrawing" xmlns:w10="urn:schemas-microsoft-com:office:word" xmlns:w="http://schemas.openxmlformats.org/wordprocessingml/2006/main" xmlns:w14="http://schemas.microsoft.com/office/word/2010/wordml" xmlns:w15="http://schemas.microsoft.com/office/word/2012/wordml" xmlns:w16cex="http://schemas.microsoft.com/office/word/2018/wordml/cex" xmlns:w16cid="http://schemas.microsoft.com/office/word/2016/wordml/cid" xmlns:w16="http://schemas.microsoft.com/office/word/2018/wordml" xmlns:w16sdtdh="http://schemas.microsoft.com/office/word/2020/wordml/sdtdatahash" xmlns:w16se="http://schemas.microsoft.com/office/word/2015/wordml/symex" xmlns:wpg="http://schemas.microsoft.com/office/word/2010/wordprocessingGroup" xmlns:wpi="http://schemas.microsoft.com/office/word/2010/wordprocessingInk" xmlns:wne="http://schemas.microsoft.com/office/word/2006/wordml" xmlns:wps="http://schemas.microsoft.com/office/word/2010/wordprocessingShape" mc:Ignorable="w14 w15 w16se w16cid w16 w16cex w16sdtdh wp14">
   <w:endnote w:type="separator" w:id="-1">
     <w:p>
       <w:r>
@@ -2824,7 +3967,7 @@
 </file>
 
 <file path=word/footer1.xml><?xml version="1.0" encoding="utf-8"?>
-<w:ftr xmlns:wpc="http://schemas.microsoft.com/office/word/2010/wordprocessingCanvas" xmlns:cx="http://schemas.microsoft.com/office/drawing/2014/chartex" xmlns:cx1="http://schemas.microsoft.com/office/drawing/2015/9/8/chartex" xmlns:cx2="http://schemas.microsoft.com/office/drawing/2015/10/21/chartex" xmlns:cx3="http://schemas.microsoft.com/office/drawing/2016/5/9/chartex" xmlns:cx4="http://schemas.microsoft.com/office/drawing/2016/5/10/chartex" xmlns:cx5="http://schemas.microsoft.com/office/drawing/2016/5/11/chartex" xmlns:cx6="http://schemas.microsoft.com/office/drawing/2016/5/12/chartex" xmlns:cx7="http://schemas.microsoft.com/office/drawing/2016/5/13/chartex" xmlns:cx8="http://schemas.microsoft.com/office/drawing/2016/5/14/chartex" xmlns:mc="http://schemas.openxmlformats.org/markup-compatibility/2006" xmlns:aink="http://schemas.microsoft.com/office/drawing/2016/ink" xmlns:am3d="http://schemas.microsoft.com/office/drawing/2017/model3d" xmlns:o="urn:schemas-microsoft-com:office:office" xmlns:r="http://schemas.openxmlformats.org/officeDocument/2006/relationships" xmlns:m="http://schemas.openxmlformats.org/officeDocument/2006/math" xmlns:v="urn:schemas-microsoft-com:vml" xmlns:wp14="http://schemas.microsoft.com/office/word/2010/wordprocessingDrawing" xmlns:wp="http://schemas.openxmlformats.org/drawingml/2006/wordprocessingDrawing" xmlns:w10="urn:schemas-microsoft-com:office:word" xmlns:w="http://schemas.openxmlformats.org/wordprocessingml/2006/main" xmlns:w14="http://schemas.microsoft.com/office/word/2010/wordml" xmlns:w15="http://schemas.microsoft.com/office/word/2012/wordml" xmlns:w16cex="http://schemas.microsoft.com/office/word/2018/wordml/cex" xmlns:w16cid="http://schemas.microsoft.com/office/word/2016/wordml/cid" xmlns:w16="http://schemas.microsoft.com/office/word/2018/wordml" xmlns:w16se="http://schemas.microsoft.com/office/word/2015/wordml/symex" xmlns:wpg="http://schemas.microsoft.com/office/word/2010/wordprocessingGroup" xmlns:wpi="http://schemas.microsoft.com/office/word/2010/wordprocessingInk" xmlns:wne="http://schemas.microsoft.com/office/word/2006/wordml" xmlns:wps="http://schemas.microsoft.com/office/word/2010/wordprocessingShape" mc:Ignorable="w14 w15 w16se w16cid w16 w16cex wp14">
+<w:ftr xmlns:wpc="http://schemas.microsoft.com/office/word/2010/wordprocessingCanvas" xmlns:cx="http://schemas.microsoft.com/office/drawing/2014/chartex" xmlns:cx1="http://schemas.microsoft.com/office/drawing/2015/9/8/chartex" xmlns:cx2="http://schemas.microsoft.com/office/drawing/2015/10/21/chartex" xmlns:cx3="http://schemas.microsoft.com/office/drawing/2016/5/9/chartex" xmlns:cx4="http://schemas.microsoft.com/office/drawing/2016/5/10/chartex" xmlns:cx5="http://schemas.microsoft.com/office/drawing/2016/5/11/chartex" xmlns:cx6="http://schemas.microsoft.com/office/drawing/2016/5/12/chartex" xmlns:cx7="http://schemas.microsoft.com/office/drawing/2016/5/13/chartex" xmlns:cx8="http://schemas.microsoft.com/office/drawing/2016/5/14/chartex" xmlns:mc="http://schemas.openxmlformats.org/markup-compatibility/2006" xmlns:aink="http://schemas.microsoft.com/office/drawing/2016/ink" xmlns:am3d="http://schemas.microsoft.com/office/drawing/2017/model3d" xmlns:o="urn:schemas-microsoft-com:office:office" xmlns:r="http://schemas.openxmlformats.org/officeDocument/2006/relationships" xmlns:m="http://schemas.openxmlformats.org/officeDocument/2006/math" xmlns:v="urn:schemas-microsoft-com:vml" xmlns:wp14="http://schemas.microsoft.com/office/word/2010/wordprocessingDrawing" xmlns:wp="http://schemas.openxmlformats.org/drawingml/2006/wordprocessingDrawing" xmlns:w10="urn:schemas-microsoft-com:office:word" xmlns:w="http://schemas.openxmlformats.org/wordprocessingml/2006/main" xmlns:w14="http://schemas.microsoft.com/office/word/2010/wordml" xmlns:w15="http://schemas.microsoft.com/office/word/2012/wordml" xmlns:w16cex="http://schemas.microsoft.com/office/word/2018/wordml/cex" xmlns:w16cid="http://schemas.microsoft.com/office/word/2016/wordml/cid" xmlns:w16="http://schemas.microsoft.com/office/word/2018/wordml" xmlns:w16sdtdh="http://schemas.microsoft.com/office/word/2020/wordml/sdtdatahash" xmlns:w16se="http://schemas.microsoft.com/office/word/2015/wordml/symex" xmlns:wpg="http://schemas.microsoft.com/office/word/2010/wordprocessingGroup" xmlns:wpi="http://schemas.microsoft.com/office/word/2010/wordprocessingInk" xmlns:wne="http://schemas.microsoft.com/office/word/2006/wordml" xmlns:wps="http://schemas.microsoft.com/office/word/2010/wordprocessingShape" mc:Ignorable="w14 w15 w16se w16cid w16 w16cex w16sdtdh wp14">
   <w:sdt>
     <w:sdtPr>
       <w:rPr>
@@ -2836,6 +3979,11 @@
         <w:docPartUnique/>
       </w:docPartObj>
     </w:sdtPr>
+    <w:sdtEndPr>
+      <w:rPr>
+        <w:rStyle w:val="PageNumber"/>
+      </w:rPr>
+    </w:sdtEndPr>
     <w:sdtContent>
       <w:p>
         <w:pPr>
@@ -2875,7 +4023,7 @@
 </file>
 
 <file path=word/footer2.xml><?xml version="1.0" encoding="utf-8"?>
-<w:ftr xmlns:wpc="http://schemas.microsoft.com/office/word/2010/wordprocessingCanvas" xmlns:cx="http://schemas.microsoft.com/office/drawing/2014/chartex" xmlns:cx1="http://schemas.microsoft.com/office/drawing/2015/9/8/chartex" xmlns:cx2="http://schemas.microsoft.com/office/drawing/2015/10/21/chartex" xmlns:cx3="http://schemas.microsoft.com/office/drawing/2016/5/9/chartex" xmlns:cx4="http://schemas.microsoft.com/office/drawing/2016/5/10/chartex" xmlns:cx5="http://schemas.microsoft.com/office/drawing/2016/5/11/chartex" xmlns:cx6="http://schemas.microsoft.com/office/drawing/2016/5/12/chartex" xmlns:cx7="http://schemas.microsoft.com/office/drawing/2016/5/13/chartex" xmlns:cx8="http://schemas.microsoft.com/office/drawing/2016/5/14/chartex" xmlns:mc="http://schemas.openxmlformats.org/markup-compatibility/2006" xmlns:aink="http://schemas.microsoft.com/office/drawing/2016/ink" xmlns:am3d="http://schemas.microsoft.com/office/drawing/2017/model3d" xmlns:o="urn:schemas-microsoft-com:office:office" xmlns:r="http://schemas.openxmlformats.org/officeDocument/2006/relationships" xmlns:m="http://schemas.openxmlformats.org/officeDocument/2006/math" xmlns:v="urn:schemas-microsoft-com:vml" xmlns:wp14="http://schemas.microsoft.com/office/word/2010/wordprocessingDrawing" xmlns:wp="http://schemas.openxmlformats.org/drawingml/2006/wordprocessingDrawing" xmlns:w10="urn:schemas-microsoft-com:office:word" xmlns:w="http://schemas.openxmlformats.org/wordprocessingml/2006/main" xmlns:w14="http://schemas.microsoft.com/office/word/2010/wordml" xmlns:w15="http://schemas.microsoft.com/office/word/2012/wordml" xmlns:w16cex="http://schemas.microsoft.com/office/word/2018/wordml/cex" xmlns:w16cid="http://schemas.microsoft.com/office/word/2016/wordml/cid" xmlns:w16="http://schemas.microsoft.com/office/word/2018/wordml" xmlns:w16se="http://schemas.microsoft.com/office/word/2015/wordml/symex" xmlns:wpg="http://schemas.microsoft.com/office/word/2010/wordprocessingGroup" xmlns:wpi="http://schemas.microsoft.com/office/word/2010/wordprocessingInk" xmlns:wne="http://schemas.microsoft.com/office/word/2006/wordml" xmlns:wps="http://schemas.microsoft.com/office/word/2010/wordprocessingShape" mc:Ignorable="w14 w15 w16se w16cid w16 w16cex wp14">
+<w:ftr xmlns:wpc="http://schemas.microsoft.com/office/word/2010/wordprocessingCanvas" xmlns:cx="http://schemas.microsoft.com/office/drawing/2014/chartex" xmlns:cx1="http://schemas.microsoft.com/office/drawing/2015/9/8/chartex" xmlns:cx2="http://schemas.microsoft.com/office/drawing/2015/10/21/chartex" xmlns:cx3="http://schemas.microsoft.com/office/drawing/2016/5/9/chartex" xmlns:cx4="http://schemas.microsoft.com/office/drawing/2016/5/10/chartex" xmlns:cx5="http://schemas.microsoft.com/office/drawing/2016/5/11/chartex" xmlns:cx6="http://schemas.microsoft.com/office/drawing/2016/5/12/chartex" xmlns:cx7="http://schemas.microsoft.com/office/drawing/2016/5/13/chartex" xmlns:cx8="http://schemas.microsoft.com/office/drawing/2016/5/14/chartex" xmlns:mc="http://schemas.openxmlformats.org/markup-compatibility/2006" xmlns:aink="http://schemas.microsoft.com/office/drawing/2016/ink" xmlns:am3d="http://schemas.microsoft.com/office/drawing/2017/model3d" xmlns:o="urn:schemas-microsoft-com:office:office" xmlns:r="http://schemas.openxmlformats.org/officeDocument/2006/relationships" xmlns:m="http://schemas.openxmlformats.org/officeDocument/2006/math" xmlns:v="urn:schemas-microsoft-com:vml" xmlns:wp14="http://schemas.microsoft.com/office/word/2010/wordprocessingDrawing" xmlns:wp="http://schemas.openxmlformats.org/drawingml/2006/wordprocessingDrawing" xmlns:w10="urn:schemas-microsoft-com:office:word" xmlns:w="http://schemas.openxmlformats.org/wordprocessingml/2006/main" xmlns:w14="http://schemas.microsoft.com/office/word/2010/wordml" xmlns:w15="http://schemas.microsoft.com/office/word/2012/wordml" xmlns:w16cex="http://schemas.microsoft.com/office/word/2018/wordml/cex" xmlns:w16cid="http://schemas.microsoft.com/office/word/2016/wordml/cid" xmlns:w16="http://schemas.microsoft.com/office/word/2018/wordml" xmlns:w16sdtdh="http://schemas.microsoft.com/office/word/2020/wordml/sdtdatahash" xmlns:w16se="http://schemas.microsoft.com/office/word/2015/wordml/symex" xmlns:wpg="http://schemas.microsoft.com/office/word/2010/wordprocessingGroup" xmlns:wpi="http://schemas.microsoft.com/office/word/2010/wordprocessingInk" xmlns:wne="http://schemas.microsoft.com/office/word/2006/wordml" xmlns:wps="http://schemas.microsoft.com/office/word/2010/wordprocessingShape" mc:Ignorable="w14 w15 w16se w16cid w16 w16cex w16sdtdh wp14">
   <w:sdt>
     <w:sdtPr>
       <w:rPr>
@@ -2887,6 +4035,11 @@
         <w:docPartUnique/>
       </w:docPartObj>
     </w:sdtPr>
+    <w:sdtEndPr>
+      <w:rPr>
+        <w:rStyle w:val="PageNumber"/>
+      </w:rPr>
+    </w:sdtEndPr>
     <w:sdtContent>
       <w:p>
         <w:pPr>
@@ -2934,7 +4087,7 @@
 </file>
 
 <file path=word/footnotes.xml><?xml version="1.0" encoding="utf-8"?>
-<w:footnotes xmlns:wpc="http://schemas.microsoft.com/office/word/2010/wordprocessingCanvas" xmlns:cx="http://schemas.microsoft.com/office/drawing/2014/chartex" xmlns:cx1="http://schemas.microsoft.com/office/drawing/2015/9/8/chartex" xmlns:cx2="http://schemas.microsoft.com/office/drawing/2015/10/21/chartex" xmlns:cx3="http://schemas.microsoft.com/office/drawing/2016/5/9/chartex" xmlns:cx4="http://schemas.microsoft.com/office/drawing/2016/5/10/chartex" xmlns:cx5="http://schemas.microsoft.com/office/drawing/2016/5/11/chartex" xmlns:cx6="http://schemas.microsoft.com/office/drawing/2016/5/12/chartex" xmlns:cx7="http://schemas.microsoft.com/office/drawing/2016/5/13/chartex" xmlns:cx8="http://schemas.microsoft.com/office/drawing/2016/5/14/chartex" xmlns:mc="http://schemas.openxmlformats.org/markup-compatibility/2006" xmlns:aink="http://schemas.microsoft.com/office/drawing/2016/ink" xmlns:am3d="http://schemas.microsoft.com/office/drawing/2017/model3d" xmlns:o="urn:schemas-microsoft-com:office:office" xmlns:r="http://schemas.openxmlformats.org/officeDocument/2006/relationships" xmlns:m="http://schemas.openxmlformats.org/officeDocument/2006/math" xmlns:v="urn:schemas-microsoft-com:vml" xmlns:wp14="http://schemas.microsoft.com/office/word/2010/wordprocessingDrawing" xmlns:wp="http://schemas.openxmlformats.org/drawingml/2006/wordprocessingDrawing" xmlns:w10="urn:schemas-microsoft-com:office:word" xmlns:w="http://schemas.openxmlformats.org/wordprocessingml/2006/main" xmlns:w14="http://schemas.microsoft.com/office/word/2010/wordml" xmlns:w15="http://schemas.microsoft.com/office/word/2012/wordml" xmlns:w16cex="http://schemas.microsoft.com/office/word/2018/wordml/cex" xmlns:w16cid="http://schemas.microsoft.com/office/word/2016/wordml/cid" xmlns:w16="http://schemas.microsoft.com/office/word/2018/wordml" xmlns:w16se="http://schemas.microsoft.com/office/word/2015/wordml/symex" xmlns:wpg="http://schemas.microsoft.com/office/word/2010/wordprocessingGroup" xmlns:wpi="http://schemas.microsoft.com/office/word/2010/wordprocessingInk" xmlns:wne="http://schemas.microsoft.com/office/word/2006/wordml" xmlns:wps="http://schemas.microsoft.com/office/word/2010/wordprocessingShape" mc:Ignorable="w14 w15 w16se w16cid w16 w16cex wp14">
+<w:footnotes xmlns:wpc="http://schemas.microsoft.com/office/word/2010/wordprocessingCanvas" xmlns:cx="http://schemas.microsoft.com/office/drawing/2014/chartex" xmlns:cx1="http://schemas.microsoft.com/office/drawing/2015/9/8/chartex" xmlns:cx2="http://schemas.microsoft.com/office/drawing/2015/10/21/chartex" xmlns:cx3="http://schemas.microsoft.com/office/drawing/2016/5/9/chartex" xmlns:cx4="http://schemas.microsoft.com/office/drawing/2016/5/10/chartex" xmlns:cx5="http://schemas.microsoft.com/office/drawing/2016/5/11/chartex" xmlns:cx6="http://schemas.microsoft.com/office/drawing/2016/5/12/chartex" xmlns:cx7="http://schemas.microsoft.com/office/drawing/2016/5/13/chartex" xmlns:cx8="http://schemas.microsoft.com/office/drawing/2016/5/14/chartex" xmlns:mc="http://schemas.openxmlformats.org/markup-compatibility/2006" xmlns:aink="http://schemas.microsoft.com/office/drawing/2016/ink" xmlns:am3d="http://schemas.microsoft.com/office/drawing/2017/model3d" xmlns:o="urn:schemas-microsoft-com:office:office" xmlns:r="http://schemas.openxmlformats.org/officeDocument/2006/relationships" xmlns:m="http://schemas.openxmlformats.org/officeDocument/2006/math" xmlns:v="urn:schemas-microsoft-com:vml" xmlns:wp14="http://schemas.microsoft.com/office/word/2010/wordprocessingDrawing" xmlns:wp="http://schemas.openxmlformats.org/drawingml/2006/wordprocessingDrawing" xmlns:w10="urn:schemas-microsoft-com:office:word" xmlns:w="http://schemas.openxmlformats.org/wordprocessingml/2006/main" xmlns:w14="http://schemas.microsoft.com/office/word/2010/wordml" xmlns:w15="http://schemas.microsoft.com/office/word/2012/wordml" xmlns:w16cex="http://schemas.microsoft.com/office/word/2018/wordml/cex" xmlns:w16cid="http://schemas.microsoft.com/office/word/2016/wordml/cid" xmlns:w16="http://schemas.microsoft.com/office/word/2018/wordml" xmlns:w16sdtdh="http://schemas.microsoft.com/office/word/2020/wordml/sdtdatahash" xmlns:w16se="http://schemas.microsoft.com/office/word/2015/wordml/symex" xmlns:wpg="http://schemas.microsoft.com/office/word/2010/wordprocessingGroup" xmlns:wpi="http://schemas.microsoft.com/office/word/2010/wordprocessingInk" xmlns:wne="http://schemas.microsoft.com/office/word/2006/wordml" xmlns:wps="http://schemas.microsoft.com/office/word/2010/wordprocessingShape" mc:Ignorable="w14 w15 w16se w16cid w16 w16cex w16sdtdh wp14">
   <w:footnote w:type="separator" w:id="-1">
     <w:p>
       <w:r>
@@ -2953,7 +4106,7 @@
 </file>
 
 <file path=word/header1.xml><?xml version="1.0" encoding="utf-8"?>
-<w:hdr xmlns:wpc="http://schemas.microsoft.com/office/word/2010/wordprocessingCanvas" xmlns:cx="http://schemas.microsoft.com/office/drawing/2014/chartex" xmlns:cx1="http://schemas.microsoft.com/office/drawing/2015/9/8/chartex" xmlns:cx2="http://schemas.microsoft.com/office/drawing/2015/10/21/chartex" xmlns:cx3="http://schemas.microsoft.com/office/drawing/2016/5/9/chartex" xmlns:cx4="http://schemas.microsoft.com/office/drawing/2016/5/10/chartex" xmlns:cx5="http://schemas.microsoft.com/office/drawing/2016/5/11/chartex" xmlns:cx6="http://schemas.microsoft.com/office/drawing/2016/5/12/chartex" xmlns:cx7="http://schemas.microsoft.com/office/drawing/2016/5/13/chartex" xmlns:cx8="http://schemas.microsoft.com/office/drawing/2016/5/14/chartex" xmlns:mc="http://schemas.openxmlformats.org/markup-compatibility/2006" xmlns:aink="http://schemas.microsoft.com/office/drawing/2016/ink" xmlns:am3d="http://schemas.microsoft.com/office/drawing/2017/model3d" xmlns:o="urn:schemas-microsoft-com:office:office" xmlns:r="http://schemas.openxmlformats.org/officeDocument/2006/relationships" xmlns:m="http://schemas.openxmlformats.org/officeDocument/2006/math" xmlns:v="urn:schemas-microsoft-com:vml" xmlns:wp14="http://schemas.microsoft.com/office/word/2010/wordprocessingDrawing" xmlns:wp="http://schemas.openxmlformats.org/drawingml/2006/wordprocessingDrawing" xmlns:w10="urn:schemas-microsoft-com:office:word" xmlns:w="http://schemas.openxmlformats.org/wordprocessingml/2006/main" xmlns:w14="http://schemas.microsoft.com/office/word/2010/wordml" xmlns:w15="http://schemas.microsoft.com/office/word/2012/wordml" xmlns:w16cex="http://schemas.microsoft.com/office/word/2018/wordml/cex" xmlns:w16cid="http://schemas.microsoft.com/office/word/2016/wordml/cid" xmlns:w16="http://schemas.microsoft.com/office/word/2018/wordml" xmlns:w16se="http://schemas.microsoft.com/office/word/2015/wordml/symex" xmlns:wpg="http://schemas.microsoft.com/office/word/2010/wordprocessingGroup" xmlns:wpi="http://schemas.microsoft.com/office/word/2010/wordprocessingInk" xmlns:wne="http://schemas.microsoft.com/office/word/2006/wordml" xmlns:wps="http://schemas.microsoft.com/office/word/2010/wordprocessingShape" mc:Ignorable="w14 w15 w16se w16cid w16 w16cex wp14">
+<w:hdr xmlns:wpc="http://schemas.microsoft.com/office/word/2010/wordprocessingCanvas" xmlns:cx="http://schemas.microsoft.com/office/drawing/2014/chartex" xmlns:cx1="http://schemas.microsoft.com/office/drawing/2015/9/8/chartex" xmlns:cx2="http://schemas.microsoft.com/office/drawing/2015/10/21/chartex" xmlns:cx3="http://schemas.microsoft.com/office/drawing/2016/5/9/chartex" xmlns:cx4="http://schemas.microsoft.com/office/drawing/2016/5/10/chartex" xmlns:cx5="http://schemas.microsoft.com/office/drawing/2016/5/11/chartex" xmlns:cx6="http://schemas.microsoft.com/office/drawing/2016/5/12/chartex" xmlns:cx7="http://schemas.microsoft.com/office/drawing/2016/5/13/chartex" xmlns:cx8="http://schemas.microsoft.com/office/drawing/2016/5/14/chartex" xmlns:mc="http://schemas.openxmlformats.org/markup-compatibility/2006" xmlns:aink="http://schemas.microsoft.com/office/drawing/2016/ink" xmlns:am3d="http://schemas.microsoft.com/office/drawing/2017/model3d" xmlns:o="urn:schemas-microsoft-com:office:office" xmlns:r="http://schemas.openxmlformats.org/officeDocument/2006/relationships" xmlns:m="http://schemas.openxmlformats.org/officeDocument/2006/math" xmlns:v="urn:schemas-microsoft-com:vml" xmlns:wp14="http://schemas.microsoft.com/office/word/2010/wordprocessingDrawing" xmlns:wp="http://schemas.openxmlformats.org/drawingml/2006/wordprocessingDrawing" xmlns:w10="urn:schemas-microsoft-com:office:word" xmlns:w="http://schemas.openxmlformats.org/wordprocessingml/2006/main" xmlns:w14="http://schemas.microsoft.com/office/word/2010/wordml" xmlns:w15="http://schemas.microsoft.com/office/word/2012/wordml" xmlns:w16cex="http://schemas.microsoft.com/office/word/2018/wordml/cex" xmlns:w16cid="http://schemas.microsoft.com/office/word/2016/wordml/cid" xmlns:w16="http://schemas.microsoft.com/office/word/2018/wordml" xmlns:w16sdtdh="http://schemas.microsoft.com/office/word/2020/wordml/sdtdatahash" xmlns:w16se="http://schemas.microsoft.com/office/word/2015/wordml/symex" xmlns:wpg="http://schemas.microsoft.com/office/word/2010/wordprocessingGroup" xmlns:wpi="http://schemas.microsoft.com/office/word/2010/wordprocessingInk" xmlns:wne="http://schemas.microsoft.com/office/word/2006/wordml" xmlns:wps="http://schemas.microsoft.com/office/word/2010/wordprocessingShape" mc:Ignorable="w14 w15 w16se w16cid w16 w16cex w16sdtdh wp14">
   <w:p>
     <w:pPr>
       <w:spacing w:line="264" w:lineRule="auto"/>
@@ -2961,7 +4114,6 @@
     <w:sdt>
       <w:sdtPr>
         <w:rPr>
-          <w:rFonts w:ascii="NEW YORK MEDIUM" w:hAnsi="NEW YORK MEDIUM"/>
           <w:i/>
           <w:iCs/>
           <w:color w:val="000000" w:themeColor="text1"/>
@@ -2973,10 +4125,10 @@
         <w:dataBinding w:prefixMappings="xmlns:ns0='http://schemas.openxmlformats.org/package/2006/metadata/core-properties' xmlns:ns1='http://purl.org/dc/elements/1.1/'" w:xpath="/ns0:coreProperties[1]/ns1:title[1]" w:storeItemID="{6C3C8BC8-F283-45AE-878A-BAB7291924A1}"/>
         <w:text/>
       </w:sdtPr>
+      <w:sdtEndPr/>
       <w:sdtContent>
         <w:r>
           <w:rPr>
-            <w:rFonts w:ascii="NEW YORK MEDIUM" w:hAnsi="NEW YORK MEDIUM"/>
             <w:i/>
             <w:iCs/>
             <w:color w:val="000000" w:themeColor="text1"/>
@@ -2992,7 +4144,7 @@
 </file>
 
 <file path=word/numbering.xml><?xml version="1.0" encoding="utf-8"?>
-<w:numbering xmlns:wpc="http://schemas.microsoft.com/office/word/2010/wordprocessingCanvas" xmlns:cx="http://schemas.microsoft.com/office/drawing/2014/chartex" xmlns:cx1="http://schemas.microsoft.com/office/drawing/2015/9/8/chartex" xmlns:cx2="http://schemas.microsoft.com/office/drawing/2015/10/21/chartex" xmlns:cx3="http://schemas.microsoft.com/office/drawing/2016/5/9/chartex" xmlns:cx4="http://schemas.microsoft.com/office/drawing/2016/5/10/chartex" xmlns:cx5="http://schemas.microsoft.com/office/drawing/2016/5/11/chartex" xmlns:cx6="http://schemas.microsoft.com/office/drawing/2016/5/12/chartex" xmlns:cx7="http://schemas.microsoft.com/office/drawing/2016/5/13/chartex" xmlns:cx8="http://schemas.microsoft.com/office/drawing/2016/5/14/chartex" xmlns:mc="http://schemas.openxmlformats.org/markup-compatibility/2006" xmlns:aink="http://schemas.microsoft.com/office/drawing/2016/ink" xmlns:am3d="http://schemas.microsoft.com/office/drawing/2017/model3d" xmlns:o="urn:schemas-microsoft-com:office:office" xmlns:r="http://schemas.openxmlformats.org/officeDocument/2006/relationships" xmlns:m="http://schemas.openxmlformats.org/officeDocument/2006/math" xmlns:v="urn:schemas-microsoft-com:vml" xmlns:wp14="http://schemas.microsoft.com/office/word/2010/wordprocessingDrawing" xmlns:wp="http://schemas.openxmlformats.org/drawingml/2006/wordprocessingDrawing" xmlns:w10="urn:schemas-microsoft-com:office:word" xmlns:w="http://schemas.openxmlformats.org/wordprocessingml/2006/main" xmlns:w14="http://schemas.microsoft.com/office/word/2010/wordml" xmlns:w15="http://schemas.microsoft.com/office/word/2012/wordml" xmlns:w16cex="http://schemas.microsoft.com/office/word/2018/wordml/cex" xmlns:w16cid="http://schemas.microsoft.com/office/word/2016/wordml/cid" xmlns:w16="http://schemas.microsoft.com/office/word/2018/wordml" xmlns:w16se="http://schemas.microsoft.com/office/word/2015/wordml/symex" xmlns:wpg="http://schemas.microsoft.com/office/word/2010/wordprocessingGroup" xmlns:wpi="http://schemas.microsoft.com/office/word/2010/wordprocessingInk" xmlns:wne="http://schemas.microsoft.com/office/word/2006/wordml" xmlns:wps="http://schemas.microsoft.com/office/word/2010/wordprocessingShape" mc:Ignorable="w14 w15 w16se w16cid w16 w16cex wp14">
+<w:numbering xmlns:wpc="http://schemas.microsoft.com/office/word/2010/wordprocessingCanvas" xmlns:cx="http://schemas.microsoft.com/office/drawing/2014/chartex" xmlns:cx1="http://schemas.microsoft.com/office/drawing/2015/9/8/chartex" xmlns:cx2="http://schemas.microsoft.com/office/drawing/2015/10/21/chartex" xmlns:cx3="http://schemas.microsoft.com/office/drawing/2016/5/9/chartex" xmlns:cx4="http://schemas.microsoft.com/office/drawing/2016/5/10/chartex" xmlns:cx5="http://schemas.microsoft.com/office/drawing/2016/5/11/chartex" xmlns:cx6="http://schemas.microsoft.com/office/drawing/2016/5/12/chartex" xmlns:cx7="http://schemas.microsoft.com/office/drawing/2016/5/13/chartex" xmlns:cx8="http://schemas.microsoft.com/office/drawing/2016/5/14/chartex" xmlns:mc="http://schemas.openxmlformats.org/markup-compatibility/2006" xmlns:aink="http://schemas.microsoft.com/office/drawing/2016/ink" xmlns:am3d="http://schemas.microsoft.com/office/drawing/2017/model3d" xmlns:o="urn:schemas-microsoft-com:office:office" xmlns:r="http://schemas.openxmlformats.org/officeDocument/2006/relationships" xmlns:m="http://schemas.openxmlformats.org/officeDocument/2006/math" xmlns:v="urn:schemas-microsoft-com:vml" xmlns:wp14="http://schemas.microsoft.com/office/word/2010/wordprocessingDrawing" xmlns:wp="http://schemas.openxmlformats.org/drawingml/2006/wordprocessingDrawing" xmlns:w10="urn:schemas-microsoft-com:office:word" xmlns:w="http://schemas.openxmlformats.org/wordprocessingml/2006/main" xmlns:w14="http://schemas.microsoft.com/office/word/2010/wordml" xmlns:w15="http://schemas.microsoft.com/office/word/2012/wordml" xmlns:w16cex="http://schemas.microsoft.com/office/word/2018/wordml/cex" xmlns:w16cid="http://schemas.microsoft.com/office/word/2016/wordml/cid" xmlns:w16="http://schemas.microsoft.com/office/word/2018/wordml" xmlns:w16sdtdh="http://schemas.microsoft.com/office/word/2020/wordml/sdtdatahash" xmlns:w16se="http://schemas.microsoft.com/office/word/2015/wordml/symex" xmlns:wpg="http://schemas.microsoft.com/office/word/2010/wordprocessingGroup" xmlns:wpi="http://schemas.microsoft.com/office/word/2010/wordprocessingInk" xmlns:wne="http://schemas.microsoft.com/office/word/2006/wordml" xmlns:wps="http://schemas.microsoft.com/office/word/2010/wordprocessingShape" mc:Ignorable="w14 w15 w16se w16cid w16 w16cex w16sdtdh wp14">
   <w:abstractNum w:abstractNumId="0" w15:restartNumberingAfterBreak="0">
     <w:nsid w:val="01FB2884"/>
     <w:multiLevelType w:val="multilevel"/>
@@ -3536,7 +4688,6 @@
     <w:lvl w:ilvl="0" w:tplc="19B6DA76">
       <w:start w:val="3"/>
       <w:numFmt w:val="bullet"/>
-      <w:pStyle w:val="ListParagraph"/>
       <w:lvlText w:val="-"/>
       <w:lvlJc w:val="left"/>
       <w:pPr>
@@ -3823,9 +4974,9 @@
   </w:abstractNum>
   <w:abstractNum w:abstractNumId="7" w15:restartNumberingAfterBreak="0">
     <w:nsid w:val="4AC06E39"/>
-    <w:multiLevelType w:val="hybridMultilevel"/>
-    <w:tmpl w:val="05DC1B3A"/>
-    <w:lvl w:ilvl="0" w:tplc="C04CCFFE">
+    <w:multiLevelType w:val="multilevel"/>
+    <w:tmpl w:val="8182FDA8"/>
+    <w:lvl w:ilvl="0">
       <w:start w:val="1"/>
       <w:numFmt w:val="decimal"/>
       <w:pStyle w:val="Heading1"/>
@@ -3838,77 +4989,109 @@
         <w:rFonts w:hint="default"/>
       </w:rPr>
     </w:lvl>
-    <w:lvl w:ilvl="1" w:tplc="08090019" w:tentative="1">
-      <w:start w:val="1"/>
-      <w:numFmt w:val="lowerLetter"/>
-      <w:lvlText w:val="%2."/>
-      <w:lvlJc w:val="left"/>
-      <w:pPr>
-        <w:ind w:left="1080" w:hanging="360"/>
-      </w:pPr>
-    </w:lvl>
-    <w:lvl w:ilvl="2" w:tplc="0809001B" w:tentative="1">
-      <w:start w:val="1"/>
-      <w:numFmt w:val="lowerRoman"/>
-      <w:lvlText w:val="%3."/>
-      <w:lvlJc w:val="right"/>
-      <w:pPr>
-        <w:ind w:left="1800" w:hanging="180"/>
-      </w:pPr>
-    </w:lvl>
-    <w:lvl w:ilvl="3" w:tplc="0809000F" w:tentative="1">
-      <w:start w:val="1"/>
+    <w:lvl w:ilvl="1">
+      <w:start w:val="2"/>
       <w:numFmt w:val="decimal"/>
-      <w:lvlText w:val="%4."/>
-      <w:lvlJc w:val="left"/>
-      <w:pPr>
-        <w:ind w:left="2520" w:hanging="360"/>
-      </w:pPr>
-    </w:lvl>
-    <w:lvl w:ilvl="4" w:tplc="08090019" w:tentative="1">
-      <w:start w:val="1"/>
-      <w:numFmt w:val="lowerLetter"/>
-      <w:lvlText w:val="%5."/>
-      <w:lvlJc w:val="left"/>
-      <w:pPr>
-        <w:ind w:left="3240" w:hanging="360"/>
-      </w:pPr>
-    </w:lvl>
-    <w:lvl w:ilvl="5" w:tplc="0809001B" w:tentative="1">
-      <w:start w:val="1"/>
-      <w:numFmt w:val="lowerRoman"/>
-      <w:lvlText w:val="%6."/>
-      <w:lvlJc w:val="right"/>
-      <w:pPr>
-        <w:ind w:left="3960" w:hanging="180"/>
-      </w:pPr>
-    </w:lvl>
-    <w:lvl w:ilvl="6" w:tplc="0809000F" w:tentative="1">
+      <w:isLgl/>
+      <w:lvlText w:val="%1.%2"/>
+      <w:lvlJc w:val="left"/>
+      <w:pPr>
+        <w:ind w:left="720" w:hanging="720"/>
+      </w:pPr>
+      <w:rPr>
+        <w:rFonts w:hint="default"/>
+      </w:rPr>
+    </w:lvl>
+    <w:lvl w:ilvl="2">
       <w:start w:val="1"/>
       <w:numFmt w:val="decimal"/>
-      <w:lvlText w:val="%7."/>
-      <w:lvlJc w:val="left"/>
-      <w:pPr>
-        <w:ind w:left="4680" w:hanging="360"/>
-      </w:pPr>
-    </w:lvl>
-    <w:lvl w:ilvl="7" w:tplc="08090019" w:tentative="1">
-      <w:start w:val="1"/>
-      <w:numFmt w:val="lowerLetter"/>
-      <w:lvlText w:val="%8."/>
-      <w:lvlJc w:val="left"/>
-      <w:pPr>
-        <w:ind w:left="5400" w:hanging="360"/>
-      </w:pPr>
-    </w:lvl>
-    <w:lvl w:ilvl="8" w:tplc="0809001B" w:tentative="1">
-      <w:start w:val="1"/>
-      <w:numFmt w:val="lowerRoman"/>
-      <w:lvlText w:val="%9."/>
-      <w:lvlJc w:val="right"/>
-      <w:pPr>
-        <w:ind w:left="6120" w:hanging="180"/>
-      </w:pPr>
+      <w:isLgl/>
+      <w:lvlText w:val="%1.%2.%3"/>
+      <w:lvlJc w:val="left"/>
+      <w:pPr>
+        <w:ind w:left="720" w:hanging="720"/>
+      </w:pPr>
+      <w:rPr>
+        <w:rFonts w:hint="default"/>
+      </w:rPr>
+    </w:lvl>
+    <w:lvl w:ilvl="3">
+      <w:start w:val="1"/>
+      <w:numFmt w:val="decimal"/>
+      <w:isLgl/>
+      <w:lvlText w:val="%1.%2.%3.%4"/>
+      <w:lvlJc w:val="left"/>
+      <w:pPr>
+        <w:ind w:left="720" w:hanging="720"/>
+      </w:pPr>
+      <w:rPr>
+        <w:rFonts w:hint="default"/>
+      </w:rPr>
+    </w:lvl>
+    <w:lvl w:ilvl="4">
+      <w:start w:val="1"/>
+      <w:numFmt w:val="decimal"/>
+      <w:isLgl/>
+      <w:lvlText w:val="%1.%2.%3.%4.%5"/>
+      <w:lvlJc w:val="left"/>
+      <w:pPr>
+        <w:ind w:left="1080" w:hanging="1080"/>
+      </w:pPr>
+      <w:rPr>
+        <w:rFonts w:hint="default"/>
+      </w:rPr>
+    </w:lvl>
+    <w:lvl w:ilvl="5">
+      <w:start w:val="1"/>
+      <w:numFmt w:val="decimal"/>
+      <w:isLgl/>
+      <w:lvlText w:val="%1.%2.%3.%4.%5.%6"/>
+      <w:lvlJc w:val="left"/>
+      <w:pPr>
+        <w:ind w:left="1080" w:hanging="1080"/>
+      </w:pPr>
+      <w:rPr>
+        <w:rFonts w:hint="default"/>
+      </w:rPr>
+    </w:lvl>
+    <w:lvl w:ilvl="6">
+      <w:start w:val="1"/>
+      <w:numFmt w:val="decimal"/>
+      <w:isLgl/>
+      <w:lvlText w:val="%1.%2.%3.%4.%5.%6.%7"/>
+      <w:lvlJc w:val="left"/>
+      <w:pPr>
+        <w:ind w:left="1440" w:hanging="1440"/>
+      </w:pPr>
+      <w:rPr>
+        <w:rFonts w:hint="default"/>
+      </w:rPr>
+    </w:lvl>
+    <w:lvl w:ilvl="7">
+      <w:start w:val="1"/>
+      <w:numFmt w:val="decimal"/>
+      <w:isLgl/>
+      <w:lvlText w:val="%1.%2.%3.%4.%5.%6.%7.%8"/>
+      <w:lvlJc w:val="left"/>
+      <w:pPr>
+        <w:ind w:left="1440" w:hanging="1440"/>
+      </w:pPr>
+      <w:rPr>
+        <w:rFonts w:hint="default"/>
+      </w:rPr>
+    </w:lvl>
+    <w:lvl w:ilvl="8">
+      <w:start w:val="1"/>
+      <w:numFmt w:val="decimal"/>
+      <w:isLgl/>
+      <w:lvlText w:val="%1.%2.%3.%4.%5.%6.%7.%8.%9"/>
+      <w:lvlJc w:val="left"/>
+      <w:pPr>
+        <w:ind w:left="1800" w:hanging="1800"/>
+      </w:pPr>
+      <w:rPr>
+        <w:rFonts w:hint="default"/>
+      </w:rPr>
     </w:lvl>
   </w:abstractNum>
   <w:abstractNum w:abstractNumId="8" w15:restartNumberingAfterBreak="0">
@@ -4579,7 +5762,7 @@
 </file>
 
 <file path=word/styles.xml><?xml version="1.0" encoding="utf-8"?>
-<w:styles xmlns:mc="http://schemas.openxmlformats.org/markup-compatibility/2006" xmlns:r="http://schemas.openxmlformats.org/officeDocument/2006/relationships" xmlns:w="http://schemas.openxmlformats.org/wordprocessingml/2006/main" xmlns:w14="http://schemas.microsoft.com/office/word/2010/wordml" xmlns:w15="http://schemas.microsoft.com/office/word/2012/wordml" xmlns:w16cex="http://schemas.microsoft.com/office/word/2018/wordml/cex" xmlns:w16cid="http://schemas.microsoft.com/office/word/2016/wordml/cid" xmlns:w16="http://schemas.microsoft.com/office/word/2018/wordml" xmlns:w16se="http://schemas.microsoft.com/office/word/2015/wordml/symex" mc:Ignorable="w14 w15 w16se w16cid w16 w16cex">
+<w:styles xmlns:mc="http://schemas.openxmlformats.org/markup-compatibility/2006" xmlns:r="http://schemas.openxmlformats.org/officeDocument/2006/relationships" xmlns:w="http://schemas.openxmlformats.org/wordprocessingml/2006/main" xmlns:w14="http://schemas.microsoft.com/office/word/2010/wordml" xmlns:w15="http://schemas.microsoft.com/office/word/2012/wordml" xmlns:w16cex="http://schemas.microsoft.com/office/word/2018/wordml/cex" xmlns:w16cid="http://schemas.microsoft.com/office/word/2016/wordml/cid" xmlns:w16="http://schemas.microsoft.com/office/word/2018/wordml" xmlns:w16sdtdh="http://schemas.microsoft.com/office/word/2020/wordml/sdtdatahash" xmlns:w16se="http://schemas.microsoft.com/office/word/2015/wordml/symex" mc:Ignorable="w14 w15 w16se w16cid w16 w16cex w16sdtdh">
   <w:docDefaults>
     <w:rPrDefault>
       <w:rPr>
@@ -5668,7 +6851,6 @@
     <w:name w:val="Normal (Web)"/>
     <w:basedOn w:val="Normal"/>
     <w:uiPriority w:val="99"/>
-    <w:semiHidden/>
     <w:unhideWhenUsed/>
     <w:rsid w:val="009A2EF3"/>
     <w:pPr>

</xml_diff>